<commit_message>
chore: kryteria akceptacji added
</commit_message>
<xml_diff>
--- a/Raporty/Scrum.docx
+++ b/Raporty/Scrum.docx
@@ -959,9 +959,7 @@
     <w:p>
       <w:pPr>
         <w:pStyle w:val="Normal"/>
-        <w:rPr>
-          <w:rStyle w:val="X1lliihq"/>
-        </w:rPr>
+        <w:rPr/>
       </w:pPr>
       <w:r>
         <w:rPr>
@@ -978,7 +976,40 @@
         <w:tab/>
         <w:t xml:space="preserve">większe, co odzwierciedla fakt, że ocenianie różnic w złożoności staje się trudniejsze </w:t>
         <w:tab/>
-        <w:t xml:space="preserve">w miarę wzrostu skali. </w:t>
+        <w:t>w miarę wzrostu skali.</w:t>
+      </w:r>
+    </w:p>
+    <w:p>
+      <w:pPr>
+        <w:pStyle w:val="Normal"/>
+        <w:rPr>
+          <w:rStyle w:val="X1lliihq"/>
+          <w:rFonts w:ascii="Times New Roman" w:hAnsi="Times New Roman" w:cs="Times New Roman"/>
+          <w:sz w:val="24"/>
+          <w:szCs w:val="24"/>
+          <w:lang w:val="pl-PL"/>
+        </w:rPr>
+      </w:pPr>
+      <w:r>
+        <w:rPr/>
+      </w:r>
+    </w:p>
+    <w:p>
+      <w:pPr>
+        <w:pStyle w:val="Normal"/>
+        <w:rPr>
+          <w:rStyle w:val="X1lliihq"/>
+        </w:rPr>
+      </w:pPr>
+      <w:r>
+        <w:rPr>
+          <w:rStyle w:val="X1lliihq"/>
+          <w:rFonts w:cs="Times New Roman" w:ascii="Times New Roman" w:hAnsi="Times New Roman"/>
+          <w:sz w:val="24"/>
+          <w:szCs w:val="24"/>
+          <w:lang w:val="pl-PL"/>
+        </w:rPr>
+        <w:t xml:space="preserve"> </w:t>
       </w:r>
     </w:p>
     <w:p>
@@ -1002,6 +1033,22 @@
     <w:p>
       <w:pPr>
         <w:pStyle w:val="Normal"/>
+        <w:rPr/>
+      </w:pPr>
+      <w:r>
+        <w:rPr>
+          <w:rStyle w:val="X1lliihq"/>
+          <w:rFonts w:cs="Times New Roman" w:ascii="Times New Roman" w:hAnsi="Times New Roman"/>
+          <w:sz w:val="24"/>
+          <w:szCs w:val="24"/>
+          <w:lang w:val="pl-PL"/>
+        </w:rPr>
+        <w:t>1.</w:t>
+      </w:r>
+    </w:p>
+    <w:p>
+      <w:pPr>
+        <w:pStyle w:val="Normal"/>
         <w:rPr>
           <w:rStyle w:val="X1lliihq"/>
           <w:rFonts w:ascii="Times New Roman" w:hAnsi="Times New Roman" w:cs="Times New Roman"/>
@@ -1012,15 +1059,371 @@
         </w:rPr>
       </w:pPr>
       <w:r>
-        <w:rPr>
-          <w:rStyle w:val="X1lliihq"/>
-          <w:rFonts w:cs="Times New Roman" w:ascii="Times New Roman" w:hAnsi="Times New Roman"/>
+        <w:rPr/>
+        <w:drawing>
+          <wp:anchor behindDoc="0" distT="0" distB="0" distL="0" distR="0" simplePos="0" locked="0" layoutInCell="0" allowOverlap="1" relativeHeight="8">
+            <wp:simplePos x="0" y="0"/>
+            <wp:positionH relativeFrom="column">
+              <wp:posOffset>1122680</wp:posOffset>
+            </wp:positionH>
+            <wp:positionV relativeFrom="paragraph">
+              <wp:posOffset>-36830</wp:posOffset>
+            </wp:positionV>
+            <wp:extent cx="2540000" cy="3176905"/>
+            <wp:effectExtent l="0" t="0" r="0" b="0"/>
+            <wp:wrapTopAndBottom/>
+            <wp:docPr id="7" name="Image3" descr=""/>
+            <wp:cNvGraphicFramePr>
+              <a:graphicFrameLocks xmlns:a="http://schemas.openxmlformats.org/drawingml/2006/main" noChangeAspect="1"/>
+            </wp:cNvGraphicFramePr>
+            <a:graphic xmlns:a="http://schemas.openxmlformats.org/drawingml/2006/main">
+              <a:graphicData uri="http://schemas.openxmlformats.org/drawingml/2006/picture">
+                <pic:pic xmlns:pic="http://schemas.openxmlformats.org/drawingml/2006/picture">
+                  <pic:nvPicPr>
+                    <pic:cNvPr id="7" name="Image3" descr=""/>
+                    <pic:cNvPicPr>
+                      <a:picLocks noChangeAspect="1" noChangeArrowheads="1"/>
+                    </pic:cNvPicPr>
+                  </pic:nvPicPr>
+                  <pic:blipFill>
+                    <a:blip r:embed="rId8"/>
+                    <a:stretch>
+                      <a:fillRect/>
+                    </a:stretch>
+                  </pic:blipFill>
+                  <pic:spPr bwMode="auto">
+                    <a:xfrm>
+                      <a:off x="0" y="0"/>
+                      <a:ext cx="2540000" cy="3176905"/>
+                    </a:xfrm>
+                    <a:prstGeom prst="rect">
+                      <a:avLst/>
+                    </a:prstGeom>
+                  </pic:spPr>
+                </pic:pic>
+              </a:graphicData>
+            </a:graphic>
+          </wp:anchor>
+        </w:drawing>
+      </w:r>
+    </w:p>
+    <w:p>
+      <w:pPr>
+        <w:pStyle w:val="Normal"/>
+        <w:rPr>
+          <w:rStyle w:val="X1lliihq"/>
+          <w:rFonts w:ascii="Times New Roman" w:hAnsi="Times New Roman" w:cs="Times New Roman"/>
+          <w:sz w:val="24"/>
+          <w:szCs w:val="24"/>
+          <w:lang w:val="pl-PL"/>
+        </w:rPr>
+      </w:pPr>
+      <w:r>
+        <w:rPr/>
+      </w:r>
+    </w:p>
+    <w:p>
+      <w:pPr>
+        <w:pStyle w:val="Normal"/>
+        <w:rPr/>
+      </w:pPr>
+      <w:r>
+        <w:rPr>
+          <w:rStyle w:val="X1lliihq"/>
+          <w:rFonts w:cs="Times New Roman" w:ascii="Times New Roman" w:hAnsi="Times New Roman"/>
+          <w:sz w:val="24"/>
+          <w:szCs w:val="24"/>
+          <w:lang w:val="pl-PL"/>
+        </w:rPr>
+        <w:t>2.</w:t>
+      </w:r>
+    </w:p>
+    <w:p>
+      <w:pPr>
+        <w:pStyle w:val="Normal"/>
+        <w:rPr>
+          <w:rStyle w:val="X1lliihq"/>
+          <w:rFonts w:ascii="Times New Roman" w:hAnsi="Times New Roman" w:cs="Times New Roman"/>
+          <w:sz w:val="24"/>
+          <w:szCs w:val="24"/>
+          <w:lang w:val="pl-PL"/>
+        </w:rPr>
+      </w:pPr>
+      <w:r>
+        <w:rPr/>
+        <w:drawing>
+          <wp:anchor behindDoc="0" distT="0" distB="0" distL="0" distR="0" simplePos="0" locked="0" layoutInCell="0" allowOverlap="1" relativeHeight="9">
+            <wp:simplePos x="0" y="0"/>
+            <wp:positionH relativeFrom="column">
+              <wp:posOffset>1174115</wp:posOffset>
+            </wp:positionH>
+            <wp:positionV relativeFrom="paragraph">
+              <wp:posOffset>635</wp:posOffset>
+            </wp:positionV>
+            <wp:extent cx="2703830" cy="2799080"/>
+            <wp:effectExtent l="0" t="0" r="0" b="0"/>
+            <wp:wrapTopAndBottom/>
+            <wp:docPr id="8" name="Image5" descr=""/>
+            <wp:cNvGraphicFramePr>
+              <a:graphicFrameLocks xmlns:a="http://schemas.openxmlformats.org/drawingml/2006/main" noChangeAspect="1"/>
+            </wp:cNvGraphicFramePr>
+            <a:graphic xmlns:a="http://schemas.openxmlformats.org/drawingml/2006/main">
+              <a:graphicData uri="http://schemas.openxmlformats.org/drawingml/2006/picture">
+                <pic:pic xmlns:pic="http://schemas.openxmlformats.org/drawingml/2006/picture">
+                  <pic:nvPicPr>
+                    <pic:cNvPr id="8" name="Image5" descr=""/>
+                    <pic:cNvPicPr>
+                      <a:picLocks noChangeAspect="1" noChangeArrowheads="1"/>
+                    </pic:cNvPicPr>
+                  </pic:nvPicPr>
+                  <pic:blipFill>
+                    <a:blip r:embed="rId9"/>
+                    <a:stretch>
+                      <a:fillRect/>
+                    </a:stretch>
+                  </pic:blipFill>
+                  <pic:spPr bwMode="auto">
+                    <a:xfrm>
+                      <a:off x="0" y="0"/>
+                      <a:ext cx="2703830" cy="2799080"/>
+                    </a:xfrm>
+                    <a:prstGeom prst="rect">
+                      <a:avLst/>
+                    </a:prstGeom>
+                  </pic:spPr>
+                </pic:pic>
+              </a:graphicData>
+            </a:graphic>
+          </wp:anchor>
+        </w:drawing>
+      </w:r>
+    </w:p>
+    <w:p>
+      <w:pPr>
+        <w:pStyle w:val="Normal"/>
+        <w:rPr>
+          <w:rStyle w:val="X1lliihq"/>
+          <w:rFonts w:ascii="Times New Roman" w:hAnsi="Times New Roman" w:cs="Times New Roman"/>
+          <w:sz w:val="24"/>
+          <w:szCs w:val="24"/>
+          <w:lang w:val="pl-PL"/>
+        </w:rPr>
+      </w:pPr>
+      <w:r>
+        <w:rPr/>
+      </w:r>
+    </w:p>
+    <w:p>
+      <w:pPr>
+        <w:pStyle w:val="Normal"/>
+        <w:rPr>
+          <w:rStyle w:val="X1lliihq"/>
+          <w:rFonts w:ascii="Times New Roman" w:hAnsi="Times New Roman" w:cs="Times New Roman"/>
+          <w:sz w:val="24"/>
+          <w:szCs w:val="24"/>
+          <w:lang w:val="pl-PL"/>
+        </w:rPr>
+      </w:pPr>
+      <w:r>
+        <w:rPr/>
+      </w:r>
+    </w:p>
+    <w:p>
+      <w:pPr>
+        <w:pStyle w:val="Normal"/>
+        <w:rPr>
+          <w:rStyle w:val="X1lliihq"/>
+          <w:rFonts w:ascii="Times New Roman" w:hAnsi="Times New Roman" w:cs="Times New Roman"/>
+          <w:sz w:val="24"/>
+          <w:szCs w:val="24"/>
+          <w:lang w:val="pl-PL"/>
+        </w:rPr>
+      </w:pPr>
+      <w:r>
+        <w:rPr/>
+      </w:r>
+    </w:p>
+    <w:p>
+      <w:pPr>
+        <w:pStyle w:val="Normal"/>
+        <w:rPr>
+          <w:rStyle w:val="X1lliihq"/>
+          <w:rFonts w:ascii="Times New Roman" w:hAnsi="Times New Roman" w:cs="Times New Roman"/>
+          <w:sz w:val="24"/>
+          <w:szCs w:val="24"/>
+          <w:lang w:val="pl-PL"/>
+        </w:rPr>
+      </w:pPr>
+      <w:r>
+        <w:rPr/>
+      </w:r>
+    </w:p>
+    <w:p>
+      <w:pPr>
+        <w:pStyle w:val="Normal"/>
+        <w:rPr>
+          <w:rStyle w:val="X1lliihq"/>
+          <w:rFonts w:ascii="Times New Roman" w:hAnsi="Times New Roman" w:cs="Times New Roman"/>
+          <w:sz w:val="24"/>
+          <w:szCs w:val="24"/>
+          <w:lang w:val="pl-PL"/>
+        </w:rPr>
+      </w:pPr>
+      <w:r>
+        <w:rPr/>
+      </w:r>
+    </w:p>
+    <w:p>
+      <w:pPr>
+        <w:pStyle w:val="Normal"/>
+        <w:rPr/>
+      </w:pPr>
+      <w:r>
+        <w:rPr>
+          <w:rStyle w:val="X1lliihq"/>
+          <w:rFonts w:cs="Times New Roman" w:ascii="Times New Roman" w:hAnsi="Times New Roman"/>
+          <w:sz w:val="24"/>
+          <w:szCs w:val="24"/>
+          <w:lang w:val="pl-PL"/>
+        </w:rPr>
+        <w:t>3.</w:t>
+      </w:r>
+    </w:p>
+    <w:p>
+      <w:pPr>
+        <w:pStyle w:val="Normal"/>
+        <w:rPr>
+          <w:rStyle w:val="X1lliihq"/>
+          <w:rFonts w:ascii="Times New Roman" w:hAnsi="Times New Roman" w:cs="Times New Roman"/>
+          <w:sz w:val="24"/>
+          <w:szCs w:val="24"/>
+          <w:lang w:val="pl-PL"/>
+        </w:rPr>
+      </w:pPr>
+      <w:r>
+        <w:rPr/>
+        <w:drawing>
+          <wp:anchor behindDoc="0" distT="0" distB="0" distL="0" distR="0" simplePos="0" locked="0" layoutInCell="0" allowOverlap="1" relativeHeight="10">
+            <wp:simplePos x="0" y="0"/>
+            <wp:positionH relativeFrom="column">
+              <wp:posOffset>1113790</wp:posOffset>
+            </wp:positionH>
+            <wp:positionV relativeFrom="paragraph">
+              <wp:posOffset>171450</wp:posOffset>
+            </wp:positionV>
+            <wp:extent cx="2709545" cy="3631565"/>
+            <wp:effectExtent l="0" t="0" r="0" b="0"/>
+            <wp:wrapTopAndBottom/>
+            <wp:docPr id="9" name="Image8" descr=""/>
+            <wp:cNvGraphicFramePr>
+              <a:graphicFrameLocks xmlns:a="http://schemas.openxmlformats.org/drawingml/2006/main" noChangeAspect="1"/>
+            </wp:cNvGraphicFramePr>
+            <a:graphic xmlns:a="http://schemas.openxmlformats.org/drawingml/2006/main">
+              <a:graphicData uri="http://schemas.openxmlformats.org/drawingml/2006/picture">
+                <pic:pic xmlns:pic="http://schemas.openxmlformats.org/drawingml/2006/picture">
+                  <pic:nvPicPr>
+                    <pic:cNvPr id="9" name="Image8" descr=""/>
+                    <pic:cNvPicPr>
+                      <a:picLocks noChangeAspect="1" noChangeArrowheads="1"/>
+                    </pic:cNvPicPr>
+                  </pic:nvPicPr>
+                  <pic:blipFill>
+                    <a:blip r:embed="rId10"/>
+                    <a:stretch>
+                      <a:fillRect/>
+                    </a:stretch>
+                  </pic:blipFill>
+                  <pic:spPr bwMode="auto">
+                    <a:xfrm>
+                      <a:off x="0" y="0"/>
+                      <a:ext cx="2709545" cy="3631565"/>
+                    </a:xfrm>
+                    <a:prstGeom prst="rect">
+                      <a:avLst/>
+                    </a:prstGeom>
+                  </pic:spPr>
+                </pic:pic>
+              </a:graphicData>
+            </a:graphic>
+          </wp:anchor>
+        </w:drawing>
+      </w:r>
+    </w:p>
+    <w:p>
+      <w:pPr>
+        <w:pStyle w:val="Normal"/>
+        <w:rPr>
+          <w:rStyle w:val="X1lliihq"/>
+          <w:rFonts w:ascii="Times New Roman" w:hAnsi="Times New Roman" w:cs="Times New Roman"/>
           <w:color w:val="FF0000"/>
           <w:sz w:val="24"/>
           <w:szCs w:val="24"/>
           <w:lang w:val="pl-PL"/>
         </w:rPr>
-        <w:t>1.</w:t>
+      </w:pPr>
+      <w:r>
+        <w:rPr>
+          <w:rStyle w:val="X1lliihq"/>
+          <w:rFonts w:cs="Times New Roman" w:ascii="Times New Roman" w:hAnsi="Times New Roman"/>
+          <w:sz w:val="24"/>
+          <w:szCs w:val="24"/>
+          <w:lang w:val="pl-PL"/>
+        </w:rPr>
+        <w:drawing>
+          <wp:anchor behindDoc="0" distT="0" distB="0" distL="0" distR="0" simplePos="0" locked="0" layoutInCell="0" allowOverlap="1" relativeHeight="11">
+            <wp:simplePos x="0" y="0"/>
+            <wp:positionH relativeFrom="column">
+              <wp:posOffset>1026795</wp:posOffset>
+            </wp:positionH>
+            <wp:positionV relativeFrom="paragraph">
+              <wp:posOffset>4056380</wp:posOffset>
+            </wp:positionV>
+            <wp:extent cx="2752090" cy="3707765"/>
+            <wp:effectExtent l="0" t="0" r="0" b="0"/>
+            <wp:wrapTopAndBottom/>
+            <wp:docPr id="10" name="Image9" descr=""/>
+            <wp:cNvGraphicFramePr>
+              <a:graphicFrameLocks xmlns:a="http://schemas.openxmlformats.org/drawingml/2006/main" noChangeAspect="1"/>
+            </wp:cNvGraphicFramePr>
+            <a:graphic xmlns:a="http://schemas.openxmlformats.org/drawingml/2006/main">
+              <a:graphicData uri="http://schemas.openxmlformats.org/drawingml/2006/picture">
+                <pic:pic xmlns:pic="http://schemas.openxmlformats.org/drawingml/2006/picture">
+                  <pic:nvPicPr>
+                    <pic:cNvPr id="10" name="Image9" descr=""/>
+                    <pic:cNvPicPr>
+                      <a:picLocks noChangeAspect="1" noChangeArrowheads="1"/>
+                    </pic:cNvPicPr>
+                  </pic:nvPicPr>
+                  <pic:blipFill>
+                    <a:blip r:embed="rId11"/>
+                    <a:stretch>
+                      <a:fillRect/>
+                    </a:stretch>
+                  </pic:blipFill>
+                  <pic:spPr bwMode="auto">
+                    <a:xfrm>
+                      <a:off x="0" y="0"/>
+                      <a:ext cx="2752090" cy="3707765"/>
+                    </a:xfrm>
+                    <a:prstGeom prst="rect">
+                      <a:avLst/>
+                    </a:prstGeom>
+                  </pic:spPr>
+                </pic:pic>
+              </a:graphicData>
+            </a:graphic>
+          </wp:anchor>
+        </w:drawing>
+      </w:r>
+      <w:r>
+        <w:rPr>
+          <w:rStyle w:val="X1lliihq"/>
+          <w:rFonts w:cs="Times New Roman" w:ascii="Times New Roman" w:hAnsi="Times New Roman"/>
+          <w:sz w:val="24"/>
+          <w:szCs w:val="24"/>
+          <w:lang w:val="pl-PL"/>
+        </w:rPr>
+        <w:t>4.</w:t>
       </w:r>
     </w:p>
     <w:p>
@@ -1036,15 +1439,23 @@
         </w:rPr>
       </w:pPr>
       <w:r>
-        <w:rPr>
-          <w:rStyle w:val="X1lliihq"/>
-          <w:rFonts w:cs="Times New Roman" w:ascii="Times New Roman" w:hAnsi="Times New Roman"/>
+        <w:rPr/>
+      </w:r>
+    </w:p>
+    <w:p>
+      <w:pPr>
+        <w:pStyle w:val="Normal"/>
+        <w:rPr>
+          <w:rStyle w:val="X1lliihq"/>
+          <w:rFonts w:ascii="Times New Roman" w:hAnsi="Times New Roman" w:cs="Times New Roman"/>
           <w:color w:val="FF0000"/>
           <w:sz w:val="24"/>
           <w:szCs w:val="24"/>
           <w:lang w:val="pl-PL"/>
         </w:rPr>
-        <w:t>2.</w:t>
+      </w:pPr>
+      <w:r>
+        <w:rPr/>
       </w:r>
     </w:p>
     <w:p>
@@ -1060,41 +1471,178 @@
         </w:rPr>
       </w:pPr>
       <w:r>
-        <w:rPr>
-          <w:rStyle w:val="X1lliihq"/>
-          <w:rFonts w:cs="Times New Roman" w:ascii="Times New Roman" w:hAnsi="Times New Roman"/>
-          <w:color w:val="FF0000"/>
-          <w:sz w:val="24"/>
-          <w:szCs w:val="24"/>
-          <w:lang w:val="pl-PL"/>
-        </w:rPr>
-        <w:t>3.</w:t>
-      </w:r>
-    </w:p>
-    <w:p>
-      <w:pPr>
-        <w:pStyle w:val="Normal"/>
-        <w:rPr>
-          <w:rStyle w:val="X1lliihq"/>
-          <w:rFonts w:ascii="Times New Roman" w:hAnsi="Times New Roman" w:cs="Times New Roman"/>
-          <w:color w:val="FF0000"/>
-          <w:sz w:val="24"/>
-          <w:szCs w:val="24"/>
-          <w:lang w:val="pl-PL"/>
-        </w:rPr>
-      </w:pPr>
-      <w:r>
-        <w:rPr>
-          <w:rStyle w:val="X1lliihq"/>
-          <w:rFonts w:cs="Times New Roman" w:ascii="Times New Roman" w:hAnsi="Times New Roman"/>
-          <w:color w:val="FF0000"/>
-          <w:sz w:val="24"/>
-          <w:szCs w:val="24"/>
-          <w:lang w:val="pl-PL"/>
-        </w:rPr>
-        <w:t>4.</w:t>
-        <w:br/>
-        <w:br/>
+        <w:rPr/>
+      </w:r>
+    </w:p>
+    <w:p>
+      <w:pPr>
+        <w:pStyle w:val="Normal"/>
+        <w:rPr/>
+      </w:pPr>
+      <w:r>
+        <w:rPr>
+          <w:rStyle w:val="X1lliihq"/>
+          <w:rFonts w:cs="Times New Roman" w:ascii="Times New Roman" w:hAnsi="Times New Roman"/>
+          <w:sz w:val="24"/>
+          <w:szCs w:val="24"/>
+          <w:lang w:val="pl-PL"/>
+        </w:rPr>
+        <w:t>Ogólne kryteria akceptacji/gotowości:</w:t>
+      </w:r>
+    </w:p>
+    <w:p>
+      <w:pPr>
+        <w:pStyle w:val="Normal"/>
+        <w:numPr>
+          <w:ilvl w:val="0"/>
+          <w:numId w:val="1"/>
+        </w:numPr>
+        <w:rPr/>
+      </w:pPr>
+      <w:r>
+        <w:rPr>
+          <w:rStyle w:val="X1lliihq"/>
+          <w:rFonts w:cs="Times New Roman" w:ascii="Times New Roman" w:hAnsi="Times New Roman"/>
+          <w:sz w:val="24"/>
+          <w:szCs w:val="24"/>
+          <w:lang w:val="pl-PL"/>
+        </w:rPr>
+        <w:t xml:space="preserve">Użytkownik może łatwo przesyłać pliki audio do aplikacji webowej </w:t>
+      </w:r>
+    </w:p>
+    <w:p>
+      <w:pPr>
+        <w:pStyle w:val="Normal"/>
+        <w:numPr>
+          <w:ilvl w:val="0"/>
+          <w:numId w:val="1"/>
+        </w:numPr>
+        <w:rPr/>
+      </w:pPr>
+      <w:r>
+        <w:rPr>
+          <w:rStyle w:val="X1lliihq"/>
+          <w:rFonts w:cs="Times New Roman" w:ascii="Times New Roman" w:hAnsi="Times New Roman"/>
+          <w:sz w:val="24"/>
+          <w:szCs w:val="24"/>
+          <w:lang w:val="pl-PL"/>
+        </w:rPr>
+        <w:t xml:space="preserve">System umożliwia wygodne przeglądanie załadowanych plików audio w interfejsie aplikacji webowej. </w:t>
+      </w:r>
+    </w:p>
+    <w:p>
+      <w:pPr>
+        <w:pStyle w:val="Normal"/>
+        <w:numPr>
+          <w:ilvl w:val="0"/>
+          <w:numId w:val="1"/>
+        </w:numPr>
+        <w:rPr/>
+      </w:pPr>
+      <w:r>
+        <w:rPr>
+          <w:rStyle w:val="X1lliihq"/>
+          <w:rFonts w:cs="Times New Roman" w:ascii="Times New Roman" w:hAnsi="Times New Roman"/>
+          <w:sz w:val="24"/>
+          <w:szCs w:val="24"/>
+          <w:lang w:val="pl-PL"/>
+        </w:rPr>
+        <w:t xml:space="preserve">Interfejs aplikacji webowej pozwala użytkownikowi na wykonywanie podstawowych operacji edycyjnych, takich jak przycinanie, kopiowanie, wklejanie, zmiana prędkości, zmiana głośności itp. </w:t>
+      </w:r>
+    </w:p>
+    <w:p>
+      <w:pPr>
+        <w:pStyle w:val="Normal"/>
+        <w:numPr>
+          <w:ilvl w:val="0"/>
+          <w:numId w:val="1"/>
+        </w:numPr>
+        <w:rPr/>
+      </w:pPr>
+      <w:r>
+        <w:rPr>
+          <w:rStyle w:val="X1lliihq"/>
+          <w:rFonts w:cs="Times New Roman" w:ascii="Times New Roman" w:hAnsi="Times New Roman"/>
+          <w:sz w:val="24"/>
+          <w:szCs w:val="24"/>
+          <w:lang w:val="pl-PL"/>
+        </w:rPr>
+        <w:t xml:space="preserve">System zapewnia stabilną i niezawodną obsługę edycji plików audio, minimalizując ryzyko utraty danych lub awarii. </w:t>
+      </w:r>
+    </w:p>
+    <w:p>
+      <w:pPr>
+        <w:pStyle w:val="Normal"/>
+        <w:numPr>
+          <w:ilvl w:val="0"/>
+          <w:numId w:val="1"/>
+        </w:numPr>
+        <w:rPr/>
+      </w:pPr>
+      <w:r>
+        <w:rPr>
+          <w:rStyle w:val="X1lliihq"/>
+          <w:rFonts w:cs="Times New Roman" w:ascii="Times New Roman" w:hAnsi="Times New Roman"/>
+          <w:sz w:val="24"/>
+          <w:szCs w:val="24"/>
+          <w:lang w:val="pl-PL"/>
+        </w:rPr>
+        <w:t xml:space="preserve">Użytkownik może przeprowadzać analizę plików audio za pomocą wbudowanych narzędzi, takich jak widmo. </w:t>
+      </w:r>
+    </w:p>
+    <w:p>
+      <w:pPr>
+        <w:pStyle w:val="Normal"/>
+        <w:numPr>
+          <w:ilvl w:val="0"/>
+          <w:numId w:val="1"/>
+        </w:numPr>
+        <w:rPr/>
+      </w:pPr>
+      <w:r>
+        <w:rPr>
+          <w:rStyle w:val="X1lliihq"/>
+          <w:rFonts w:cs="Times New Roman" w:ascii="Times New Roman" w:hAnsi="Times New Roman"/>
+          <w:sz w:val="24"/>
+          <w:szCs w:val="24"/>
+          <w:lang w:val="pl-PL"/>
+        </w:rPr>
+        <w:t>Użytkownik może łatwo pobierać pliki audio z aplikacji webowej.</w:t>
+      </w:r>
+    </w:p>
+    <w:p>
+      <w:pPr>
+        <w:pStyle w:val="Normal"/>
+        <w:numPr>
+          <w:ilvl w:val="0"/>
+          <w:numId w:val="1"/>
+        </w:numPr>
+        <w:rPr/>
+      </w:pPr>
+      <w:r>
+        <w:rPr>
+          <w:rStyle w:val="X1lliihq"/>
+          <w:rFonts w:cs="Times New Roman" w:ascii="Times New Roman" w:hAnsi="Times New Roman"/>
+          <w:sz w:val="24"/>
+          <w:szCs w:val="24"/>
+          <w:lang w:val="pl-PL"/>
+        </w:rPr>
+        <w:t>Interfejs aplikacji webowej jest intuicyjny i łatwy w obsłudze, umożliwiając użytkownikowi wygodne korzystanie z funkcji edycji i analizy plików audio.</w:t>
+      </w:r>
+    </w:p>
+    <w:p>
+      <w:pPr>
+        <w:pStyle w:val="Normal"/>
+        <w:rPr>
+          <w:rStyle w:val="X1lliihq"/>
+          <w:rFonts w:ascii="Times New Roman" w:hAnsi="Times New Roman" w:cs="Times New Roman"/>
+          <w:sz w:val="24"/>
+          <w:szCs w:val="24"/>
+          <w:lang w:val="pl-PL"/>
+        </w:rPr>
+      </w:pPr>
+      <w:r>
+        <w:rPr/>
       </w:r>
     </w:p>
     <w:p>
@@ -1234,6 +1782,255 @@
     </w:sectPr>
   </w:body>
 </w:document>
+</file>
+
+<file path=word/numbering.xml><?xml version="1.0" encoding="utf-8"?>
+<w:numbering xmlns:w="http://schemas.openxmlformats.org/wordprocessingml/2006/main" xmlns:o="urn:schemas-microsoft-com:office:office" xmlns:r="http://schemas.openxmlformats.org/officeDocument/2006/relationships" xmlns:v="urn:schemas-microsoft-com:vml" xmlns:mc="http://schemas.openxmlformats.org/markup-compatibility/2006" xmlns:w14="http://schemas.microsoft.com/office/word/2010/wordml" mc:Ignorable="w14">
+  <w:abstractNum w:abstractNumId="1">
+    <w:lvl w:ilvl="0">
+      <w:start w:val="1"/>
+      <w:numFmt w:val="decimal"/>
+      <w:lvlText w:val="%1."/>
+      <w:lvlJc w:val="left"/>
+      <w:pPr>
+        <w:tabs>
+          <w:tab w:val="num" w:pos="720"/>
+        </w:tabs>
+        <w:ind w:left="720" w:hanging="360"/>
+      </w:pPr>
+      <w:rPr/>
+    </w:lvl>
+    <w:lvl w:ilvl="1">
+      <w:start w:val="1"/>
+      <w:numFmt w:val="decimal"/>
+      <w:lvlText w:val="%2."/>
+      <w:lvlJc w:val="left"/>
+      <w:pPr>
+        <w:tabs>
+          <w:tab w:val="num" w:pos="1080"/>
+        </w:tabs>
+        <w:ind w:left="1080" w:hanging="360"/>
+      </w:pPr>
+      <w:rPr/>
+    </w:lvl>
+    <w:lvl w:ilvl="2">
+      <w:start w:val="1"/>
+      <w:numFmt w:val="decimal"/>
+      <w:lvlText w:val="%3."/>
+      <w:lvlJc w:val="left"/>
+      <w:pPr>
+        <w:tabs>
+          <w:tab w:val="num" w:pos="1440"/>
+        </w:tabs>
+        <w:ind w:left="1440" w:hanging="360"/>
+      </w:pPr>
+      <w:rPr/>
+    </w:lvl>
+    <w:lvl w:ilvl="3">
+      <w:start w:val="1"/>
+      <w:numFmt w:val="decimal"/>
+      <w:lvlText w:val="%4."/>
+      <w:lvlJc w:val="left"/>
+      <w:pPr>
+        <w:tabs>
+          <w:tab w:val="num" w:pos="1800"/>
+        </w:tabs>
+        <w:ind w:left="1800" w:hanging="360"/>
+      </w:pPr>
+      <w:rPr/>
+    </w:lvl>
+    <w:lvl w:ilvl="4">
+      <w:start w:val="1"/>
+      <w:numFmt w:val="decimal"/>
+      <w:lvlText w:val="%5."/>
+      <w:lvlJc w:val="left"/>
+      <w:pPr>
+        <w:tabs>
+          <w:tab w:val="num" w:pos="2160"/>
+        </w:tabs>
+        <w:ind w:left="2160" w:hanging="360"/>
+      </w:pPr>
+      <w:rPr/>
+    </w:lvl>
+    <w:lvl w:ilvl="5">
+      <w:start w:val="1"/>
+      <w:numFmt w:val="decimal"/>
+      <w:lvlText w:val="%6."/>
+      <w:lvlJc w:val="left"/>
+      <w:pPr>
+        <w:tabs>
+          <w:tab w:val="num" w:pos="2520"/>
+        </w:tabs>
+        <w:ind w:left="2520" w:hanging="360"/>
+      </w:pPr>
+      <w:rPr/>
+    </w:lvl>
+    <w:lvl w:ilvl="6">
+      <w:start w:val="1"/>
+      <w:numFmt w:val="decimal"/>
+      <w:lvlText w:val="%7."/>
+      <w:lvlJc w:val="left"/>
+      <w:pPr>
+        <w:tabs>
+          <w:tab w:val="num" w:pos="2880"/>
+        </w:tabs>
+        <w:ind w:left="2880" w:hanging="360"/>
+      </w:pPr>
+      <w:rPr/>
+    </w:lvl>
+    <w:lvl w:ilvl="7">
+      <w:start w:val="1"/>
+      <w:numFmt w:val="decimal"/>
+      <w:lvlText w:val="%8."/>
+      <w:lvlJc w:val="left"/>
+      <w:pPr>
+        <w:tabs>
+          <w:tab w:val="num" w:pos="3240"/>
+        </w:tabs>
+        <w:ind w:left="3240" w:hanging="360"/>
+      </w:pPr>
+      <w:rPr/>
+    </w:lvl>
+    <w:lvl w:ilvl="8">
+      <w:start w:val="1"/>
+      <w:numFmt w:val="decimal"/>
+      <w:lvlText w:val="%9."/>
+      <w:lvlJc w:val="left"/>
+      <w:pPr>
+        <w:tabs>
+          <w:tab w:val="num" w:pos="3600"/>
+        </w:tabs>
+        <w:ind w:left="3600" w:hanging="360"/>
+      </w:pPr>
+      <w:rPr/>
+    </w:lvl>
+  </w:abstractNum>
+  <w:abstractNum w:abstractNumId="2">
+    <w:lvl w:ilvl="0">
+      <w:start w:val="1"/>
+      <w:numFmt w:val="none"/>
+      <w:suff w:val="nothing"/>
+      <w:lvlText w:val=""/>
+      <w:lvlJc w:val="left"/>
+      <w:pPr>
+        <w:tabs>
+          <w:tab w:val="num" w:pos="0"/>
+        </w:tabs>
+        <w:ind w:left="0" w:hanging="0"/>
+      </w:pPr>
+    </w:lvl>
+    <w:lvl w:ilvl="1">
+      <w:start w:val="1"/>
+      <w:numFmt w:val="none"/>
+      <w:suff w:val="nothing"/>
+      <w:lvlText w:val=""/>
+      <w:lvlJc w:val="left"/>
+      <w:pPr>
+        <w:tabs>
+          <w:tab w:val="num" w:pos="0"/>
+        </w:tabs>
+        <w:ind w:left="0" w:hanging="0"/>
+      </w:pPr>
+    </w:lvl>
+    <w:lvl w:ilvl="2">
+      <w:start w:val="1"/>
+      <w:numFmt w:val="none"/>
+      <w:suff w:val="nothing"/>
+      <w:lvlText w:val=""/>
+      <w:lvlJc w:val="left"/>
+      <w:pPr>
+        <w:tabs>
+          <w:tab w:val="num" w:pos="0"/>
+        </w:tabs>
+        <w:ind w:left="0" w:hanging="0"/>
+      </w:pPr>
+    </w:lvl>
+    <w:lvl w:ilvl="3">
+      <w:start w:val="1"/>
+      <w:numFmt w:val="none"/>
+      <w:suff w:val="nothing"/>
+      <w:lvlText w:val=""/>
+      <w:lvlJc w:val="left"/>
+      <w:pPr>
+        <w:tabs>
+          <w:tab w:val="num" w:pos="0"/>
+        </w:tabs>
+        <w:ind w:left="0" w:hanging="0"/>
+      </w:pPr>
+    </w:lvl>
+    <w:lvl w:ilvl="4">
+      <w:start w:val="1"/>
+      <w:numFmt w:val="none"/>
+      <w:suff w:val="nothing"/>
+      <w:lvlText w:val=""/>
+      <w:lvlJc w:val="left"/>
+      <w:pPr>
+        <w:tabs>
+          <w:tab w:val="num" w:pos="0"/>
+        </w:tabs>
+        <w:ind w:left="0" w:hanging="0"/>
+      </w:pPr>
+    </w:lvl>
+    <w:lvl w:ilvl="5">
+      <w:start w:val="1"/>
+      <w:numFmt w:val="none"/>
+      <w:suff w:val="nothing"/>
+      <w:lvlText w:val=""/>
+      <w:lvlJc w:val="left"/>
+      <w:pPr>
+        <w:tabs>
+          <w:tab w:val="num" w:pos="0"/>
+        </w:tabs>
+        <w:ind w:left="0" w:hanging="0"/>
+      </w:pPr>
+    </w:lvl>
+    <w:lvl w:ilvl="6">
+      <w:start w:val="1"/>
+      <w:numFmt w:val="none"/>
+      <w:suff w:val="nothing"/>
+      <w:lvlText w:val=""/>
+      <w:lvlJc w:val="left"/>
+      <w:pPr>
+        <w:tabs>
+          <w:tab w:val="num" w:pos="0"/>
+        </w:tabs>
+        <w:ind w:left="0" w:hanging="0"/>
+      </w:pPr>
+    </w:lvl>
+    <w:lvl w:ilvl="7">
+      <w:start w:val="1"/>
+      <w:numFmt w:val="none"/>
+      <w:suff w:val="nothing"/>
+      <w:lvlText w:val=""/>
+      <w:lvlJc w:val="left"/>
+      <w:pPr>
+        <w:tabs>
+          <w:tab w:val="num" w:pos="0"/>
+        </w:tabs>
+        <w:ind w:left="0" w:hanging="0"/>
+      </w:pPr>
+    </w:lvl>
+    <w:lvl w:ilvl="8">
+      <w:start w:val="1"/>
+      <w:numFmt w:val="none"/>
+      <w:suff w:val="nothing"/>
+      <w:lvlText w:val=""/>
+      <w:lvlJc w:val="left"/>
+      <w:pPr>
+        <w:tabs>
+          <w:tab w:val="num" w:pos="0"/>
+        </w:tabs>
+        <w:ind w:left="0" w:hanging="0"/>
+      </w:pPr>
+    </w:lvl>
+  </w:abstractNum>
+  <w:num w:numId="1">
+    <w:abstractNumId w:val="1"/>
+  </w:num>
+  <w:num w:numId="2">
+    <w:abstractNumId w:val="2"/>
+  </w:num>
+</w:numbering>
 </file>
 
 <file path=word/styles.xml><?xml version="1.0" encoding="utf-8"?>
@@ -2076,6 +2873,11 @@
     <w:rsid w:val="00774c35"/>
     <w:rPr/>
   </w:style>
+  <w:style w:type="character" w:styleId="NumberingSymbols">
+    <w:name w:val="Numbering Symbols"/>
+    <w:qFormat/>
+    <w:rPr/>
+  </w:style>
   <w:style w:type="paragraph" w:styleId="Heading">
     <w:name w:val="Heading"/>
     <w:basedOn w:val="Normal"/>

</xml_diff>

<commit_message>
chore: Definition of Done added
</commit_message>
<xml_diff>
--- a/Raporty/Scrum.docx
+++ b/Raporty/Scrum.docx
@@ -1648,127 +1648,156 @@
     <w:p>
       <w:pPr>
         <w:pStyle w:val="Normal"/>
-        <w:rPr>
-          <w:rStyle w:val="X1lliihq"/>
-          <w:rFonts w:ascii="Times New Roman" w:hAnsi="Times New Roman" w:cs="Times New Roman"/>
-          <w:color w:val="FF0000"/>
-          <w:sz w:val="24"/>
-          <w:szCs w:val="24"/>
-          <w:lang w:val="pl-PL"/>
-        </w:rPr>
-      </w:pPr>
-      <w:r>
-        <w:rPr>
-          <w:rStyle w:val="X1lliihq"/>
-          <w:rFonts w:cs="Times New Roman" w:ascii="Times New Roman" w:hAnsi="Times New Roman"/>
-          <w:color w:val="FF0000"/>
-          <w:sz w:val="24"/>
-          <w:szCs w:val="24"/>
-          <w:lang w:val="pl-PL"/>
-        </w:rPr>
-        <w:t>6. Definicja ukończenia – Definition of Done</w:t>
-      </w:r>
-    </w:p>
-    <w:p>
-      <w:pPr>
-        <w:pStyle w:val="Normal"/>
-        <w:rPr>
-          <w:rStyle w:val="X1lliihq"/>
-          <w:rFonts w:ascii="Times New Roman" w:hAnsi="Times New Roman" w:cs="Times New Roman"/>
-          <w:color w:val="FF0000"/>
-          <w:sz w:val="24"/>
-          <w:szCs w:val="24"/>
-          <w:lang w:val="pl-PL"/>
-        </w:rPr>
-      </w:pPr>
-      <w:r>
-        <w:rPr>
-          <w:rFonts w:cs="Times New Roman" w:ascii="Times New Roman" w:hAnsi="Times New Roman"/>
-          <w:color w:val="FF0000"/>
-          <w:sz w:val="24"/>
-          <w:szCs w:val="24"/>
-          <w:lang w:val="pl-PL"/>
-        </w:rPr>
-      </w:r>
-    </w:p>
-    <w:p>
-      <w:pPr>
-        <w:pStyle w:val="Normal"/>
-        <w:rPr>
-          <w:rStyle w:val="X1lliihq"/>
-          <w:rFonts w:ascii="Times New Roman" w:hAnsi="Times New Roman" w:cs="Times New Roman"/>
-          <w:color w:val="FF0000"/>
-          <w:sz w:val="24"/>
-          <w:szCs w:val="24"/>
-          <w:lang w:val="pl-PL"/>
-        </w:rPr>
-      </w:pPr>
-      <w:r>
-        <w:rPr>
-          <w:rStyle w:val="X1lliihq"/>
-          <w:rFonts w:cs="Times New Roman" w:ascii="Times New Roman" w:hAnsi="Times New Roman"/>
-          <w:color w:val="FF0000"/>
-          <w:sz w:val="24"/>
-          <w:szCs w:val="24"/>
-          <w:lang w:val="pl-PL"/>
-        </w:rPr>
-        <w:t xml:space="preserve"> </w:t>
-      </w:r>
+        <w:rPr/>
+      </w:pPr>
       <w:r>
         <w:rPr>
           <w:rStyle w:val="X1lliihq"/>
           <w:rFonts w:cs="Times New Roman" w:ascii="Times New Roman" w:hAnsi="Times New Roman"/>
           <w:b/>
           <w:bCs/>
-          <w:color w:val="000000"/>
-          <w:sz w:val="24"/>
-          <w:szCs w:val="24"/>
-          <w:lang w:val="pl-PL"/>
-        </w:rPr>
-        <w:br/>
-        <w:br/>
-      </w:r>
-    </w:p>
-    <w:p>
-      <w:pPr>
-        <w:pStyle w:val="Normal"/>
-        <w:rPr>
-          <w:rStyle w:val="X1lliihq"/>
-          <w:rFonts w:ascii="Times New Roman" w:hAnsi="Times New Roman" w:cs="Times New Roman"/>
-          <w:color w:val="000000"/>
-          <w:sz w:val="24"/>
-          <w:szCs w:val="24"/>
-          <w:lang w:val="pl-PL"/>
-        </w:rPr>
-      </w:pPr>
-      <w:r>
-        <w:rPr>
-          <w:rFonts w:cs="Times New Roman" w:ascii="Times New Roman" w:hAnsi="Times New Roman"/>
-          <w:color w:val="000000"/>
-          <w:sz w:val="24"/>
-          <w:szCs w:val="24"/>
-          <w:lang w:val="pl-PL"/>
-        </w:rPr>
-      </w:r>
-    </w:p>
-    <w:p>
-      <w:pPr>
-        <w:pStyle w:val="Normal"/>
+          <w:sz w:val="28"/>
+          <w:szCs w:val="28"/>
+          <w:lang w:val="pl-PL"/>
+        </w:rPr>
+        <w:t>6. Definicja ukończenia – Definition of Done</w:t>
+      </w:r>
+    </w:p>
+    <w:p>
+      <w:pPr>
+        <w:pStyle w:val="Normal"/>
+        <w:rPr/>
+      </w:pPr>
+      <w:r>
+        <w:rPr>
+          <w:rStyle w:val="X1lliihq"/>
+          <w:rFonts w:cs="Times New Roman" w:ascii="Times New Roman" w:hAnsi="Times New Roman"/>
+          <w:sz w:val="24"/>
+          <w:szCs w:val="24"/>
+          <w:lang w:val="pl-PL"/>
+        </w:rPr>
+        <w:t>Element produktu jest ukończony gdy:</w:t>
+      </w:r>
+    </w:p>
+    <w:p>
+      <w:pPr>
+        <w:pStyle w:val="Normal"/>
+        <w:numPr>
+          <w:ilvl w:val="0"/>
+          <w:numId w:val="2"/>
+        </w:numPr>
+        <w:rPr/>
+      </w:pPr>
+      <w:r>
+        <w:rPr>
+          <w:rStyle w:val="X1lliihq"/>
+          <w:rFonts w:cs="Times New Roman" w:ascii="Times New Roman" w:hAnsi="Times New Roman"/>
+          <w:sz w:val="24"/>
+          <w:szCs w:val="24"/>
+          <w:lang w:val="pl-PL"/>
+        </w:rPr>
+        <w:t>Napisano kod</w:t>
+      </w:r>
+    </w:p>
+    <w:p>
+      <w:pPr>
+        <w:pStyle w:val="Normal"/>
+        <w:numPr>
+          <w:ilvl w:val="0"/>
+          <w:numId w:val="2"/>
+        </w:numPr>
+        <w:rPr/>
+      </w:pPr>
+      <w:r>
+        <w:rPr>
+          <w:rStyle w:val="X1lliihq"/>
+          <w:rFonts w:cs="Times New Roman" w:ascii="Times New Roman" w:hAnsi="Times New Roman"/>
+          <w:sz w:val="24"/>
+          <w:szCs w:val="24"/>
+          <w:lang w:val="pl-PL"/>
+        </w:rPr>
+        <w:t>Napisano testy</w:t>
+      </w:r>
+    </w:p>
+    <w:p>
+      <w:pPr>
+        <w:pStyle w:val="Normal"/>
+        <w:numPr>
+          <w:ilvl w:val="0"/>
+          <w:numId w:val="2"/>
+        </w:numPr>
+        <w:rPr/>
+      </w:pPr>
+      <w:r>
+        <w:rPr>
+          <w:rStyle w:val="X1lliihq"/>
+          <w:rFonts w:cs="Times New Roman" w:ascii="Times New Roman" w:hAnsi="Times New Roman"/>
+          <w:sz w:val="24"/>
+          <w:szCs w:val="24"/>
+          <w:lang w:val="pl-PL"/>
+        </w:rPr>
+        <w:t>Kod przetestowano i poprawiono błędy</w:t>
+      </w:r>
+    </w:p>
+    <w:p>
+      <w:pPr>
+        <w:pStyle w:val="Normal"/>
+        <w:numPr>
+          <w:ilvl w:val="0"/>
+          <w:numId w:val="2"/>
+        </w:numPr>
+        <w:rPr/>
+      </w:pPr>
+      <w:r>
+        <w:rPr>
+          <w:rStyle w:val="X1lliihq"/>
+          <w:rFonts w:cs="Times New Roman" w:ascii="Times New Roman" w:hAnsi="Times New Roman"/>
+          <w:sz w:val="24"/>
+          <w:szCs w:val="24"/>
+          <w:lang w:val="pl-PL"/>
+        </w:rPr>
+        <w:t>Wykonano testy integracyjne z Przyrostem</w:t>
+      </w:r>
+    </w:p>
+    <w:p>
+      <w:pPr>
+        <w:pStyle w:val="Normal"/>
+        <w:numPr>
+          <w:ilvl w:val="0"/>
+          <w:numId w:val="2"/>
+        </w:numPr>
+        <w:rPr/>
+      </w:pPr>
+      <w:r>
+        <w:rPr>
+          <w:rStyle w:val="X1lliihq"/>
+          <w:rFonts w:cs="Times New Roman" w:ascii="Times New Roman" w:hAnsi="Times New Roman"/>
+          <w:sz w:val="24"/>
+          <w:szCs w:val="24"/>
+          <w:lang w:val="pl-PL"/>
+        </w:rPr>
+        <w:t>Kod i testy umieszczono w repozytorium</w:t>
+      </w:r>
+    </w:p>
+    <w:p>
+      <w:pPr>
+        <w:pStyle w:val="Normal"/>
+        <w:numPr>
+          <w:ilvl w:val="0"/>
+          <w:numId w:val="2"/>
+        </w:numPr>
         <w:spacing w:before="0" w:after="160"/>
-        <w:rPr>
-          <w:rFonts w:ascii="Times New Roman" w:hAnsi="Times New Roman" w:cs="Times New Roman"/>
-          <w:sz w:val="24"/>
-          <w:szCs w:val="24"/>
-          <w:lang w:val="pl-PL"/>
-        </w:rPr>
-      </w:pPr>
-      <w:r>
-        <w:rPr>
-          <w:rFonts w:cs="Times New Roman" w:ascii="Times New Roman" w:hAnsi="Times New Roman"/>
-          <w:sz w:val="24"/>
-          <w:szCs w:val="24"/>
-          <w:lang w:val="pl-PL"/>
-        </w:rPr>
+        <w:rPr/>
+      </w:pPr>
+      <w:r>
+        <w:rPr>
+          <w:rStyle w:val="X1lliihq"/>
+          <w:rFonts w:cs="Times New Roman" w:ascii="Times New Roman" w:hAnsi="Times New Roman"/>
+          <w:sz w:val="24"/>
+          <w:szCs w:val="24"/>
+          <w:lang w:val="pl-PL"/>
+        </w:rPr>
+        <w:t>Zaktualizowano backlog sprintu</w:t>
       </w:r>
     </w:p>
     <w:sectPr>
@@ -1908,6 +1937,143 @@
   <w:abstractNum w:abstractNumId="2">
     <w:lvl w:ilvl="0">
       <w:start w:val="1"/>
+      <w:numFmt w:val="bullet"/>
+      <w:lvlText w:val=""/>
+      <w:lvlJc w:val="left"/>
+      <w:pPr>
+        <w:tabs>
+          <w:tab w:val="num" w:pos="720"/>
+        </w:tabs>
+        <w:ind w:left="720" w:hanging="360"/>
+      </w:pPr>
+      <w:rPr>
+        <w:rFonts w:ascii="Symbol" w:hAnsi="Symbol" w:cs="Symbol" w:hint="default"/>
+      </w:rPr>
+    </w:lvl>
+    <w:lvl w:ilvl="1">
+      <w:start w:val="1"/>
+      <w:numFmt w:val="bullet"/>
+      <w:lvlText w:val="◦"/>
+      <w:lvlJc w:val="left"/>
+      <w:pPr>
+        <w:tabs>
+          <w:tab w:val="num" w:pos="1080"/>
+        </w:tabs>
+        <w:ind w:left="1080" w:hanging="360"/>
+      </w:pPr>
+      <w:rPr>
+        <w:rFonts w:ascii="OpenSymbol" w:hAnsi="OpenSymbol" w:cs="OpenSymbol" w:hint="default"/>
+      </w:rPr>
+    </w:lvl>
+    <w:lvl w:ilvl="2">
+      <w:start w:val="1"/>
+      <w:numFmt w:val="bullet"/>
+      <w:lvlText w:val="▪"/>
+      <w:lvlJc w:val="left"/>
+      <w:pPr>
+        <w:tabs>
+          <w:tab w:val="num" w:pos="1440"/>
+        </w:tabs>
+        <w:ind w:left="1440" w:hanging="360"/>
+      </w:pPr>
+      <w:rPr>
+        <w:rFonts w:ascii="OpenSymbol" w:hAnsi="OpenSymbol" w:cs="OpenSymbol" w:hint="default"/>
+      </w:rPr>
+    </w:lvl>
+    <w:lvl w:ilvl="3">
+      <w:start w:val="1"/>
+      <w:numFmt w:val="bullet"/>
+      <w:lvlText w:val=""/>
+      <w:lvlJc w:val="left"/>
+      <w:pPr>
+        <w:tabs>
+          <w:tab w:val="num" w:pos="1800"/>
+        </w:tabs>
+        <w:ind w:left="1800" w:hanging="360"/>
+      </w:pPr>
+      <w:rPr>
+        <w:rFonts w:ascii="Symbol" w:hAnsi="Symbol" w:cs="Symbol" w:hint="default"/>
+      </w:rPr>
+    </w:lvl>
+    <w:lvl w:ilvl="4">
+      <w:start w:val="1"/>
+      <w:numFmt w:val="bullet"/>
+      <w:lvlText w:val="◦"/>
+      <w:lvlJc w:val="left"/>
+      <w:pPr>
+        <w:tabs>
+          <w:tab w:val="num" w:pos="2160"/>
+        </w:tabs>
+        <w:ind w:left="2160" w:hanging="360"/>
+      </w:pPr>
+      <w:rPr>
+        <w:rFonts w:ascii="OpenSymbol" w:hAnsi="OpenSymbol" w:cs="OpenSymbol" w:hint="default"/>
+      </w:rPr>
+    </w:lvl>
+    <w:lvl w:ilvl="5">
+      <w:start w:val="1"/>
+      <w:numFmt w:val="bullet"/>
+      <w:lvlText w:val="▪"/>
+      <w:lvlJc w:val="left"/>
+      <w:pPr>
+        <w:tabs>
+          <w:tab w:val="num" w:pos="2520"/>
+        </w:tabs>
+        <w:ind w:left="2520" w:hanging="360"/>
+      </w:pPr>
+      <w:rPr>
+        <w:rFonts w:ascii="OpenSymbol" w:hAnsi="OpenSymbol" w:cs="OpenSymbol" w:hint="default"/>
+      </w:rPr>
+    </w:lvl>
+    <w:lvl w:ilvl="6">
+      <w:start w:val="1"/>
+      <w:numFmt w:val="bullet"/>
+      <w:lvlText w:val=""/>
+      <w:lvlJc w:val="left"/>
+      <w:pPr>
+        <w:tabs>
+          <w:tab w:val="num" w:pos="2880"/>
+        </w:tabs>
+        <w:ind w:left="2880" w:hanging="360"/>
+      </w:pPr>
+      <w:rPr>
+        <w:rFonts w:ascii="Symbol" w:hAnsi="Symbol" w:cs="Symbol" w:hint="default"/>
+      </w:rPr>
+    </w:lvl>
+    <w:lvl w:ilvl="7">
+      <w:start w:val="1"/>
+      <w:numFmt w:val="bullet"/>
+      <w:lvlText w:val="◦"/>
+      <w:lvlJc w:val="left"/>
+      <w:pPr>
+        <w:tabs>
+          <w:tab w:val="num" w:pos="3240"/>
+        </w:tabs>
+        <w:ind w:left="3240" w:hanging="360"/>
+      </w:pPr>
+      <w:rPr>
+        <w:rFonts w:ascii="OpenSymbol" w:hAnsi="OpenSymbol" w:cs="OpenSymbol" w:hint="default"/>
+      </w:rPr>
+    </w:lvl>
+    <w:lvl w:ilvl="8">
+      <w:start w:val="1"/>
+      <w:numFmt w:val="bullet"/>
+      <w:lvlText w:val="▪"/>
+      <w:lvlJc w:val="left"/>
+      <w:pPr>
+        <w:tabs>
+          <w:tab w:val="num" w:pos="3600"/>
+        </w:tabs>
+        <w:ind w:left="3600" w:hanging="360"/>
+      </w:pPr>
+      <w:rPr>
+        <w:rFonts w:ascii="OpenSymbol" w:hAnsi="OpenSymbol" w:cs="OpenSymbol" w:hint="default"/>
+      </w:rPr>
+    </w:lvl>
+  </w:abstractNum>
+  <w:abstractNum w:abstractNumId="3">
+    <w:lvl w:ilvl="0">
+      <w:start w:val="1"/>
       <w:numFmt w:val="none"/>
       <w:suff w:val="nothing"/>
       <w:lvlText w:val=""/>
@@ -2029,6 +2195,9 @@
   </w:num>
   <w:num w:numId="2">
     <w:abstractNumId w:val="2"/>
+  </w:num>
+  <w:num w:numId="3">
+    <w:abstractNumId w:val="3"/>
   </w:num>
 </w:numbering>
 </file>
@@ -2878,6 +3047,13 @@
     <w:qFormat/>
     <w:rPr/>
   </w:style>
+  <w:style w:type="character" w:styleId="Bullets">
+    <w:name w:val="Bullets"/>
+    <w:qFormat/>
+    <w:rPr>
+      <w:rFonts w:ascii="OpenSymbol" w:hAnsi="OpenSymbol" w:eastAsia="OpenSymbol" w:cs="OpenSymbol"/>
+    </w:rPr>
+  </w:style>
   <w:style w:type="paragraph" w:styleId="Heading">
     <w:name w:val="Heading"/>
     <w:basedOn w:val="Normal"/>

</xml_diff>

<commit_message>
added persona and use case
</commit_message>
<xml_diff>
--- a/Raporty/Scrum.docx
+++ b/Raporty/Scrum.docx
@@ -254,6 +254,200 @@
         <w:rPr>
           <w:rStyle w:val="x1lliihq"/>
           <w:rFonts w:ascii="Times New Roman" w:hAnsi="Times New Roman" w:cs="Times New Roman"/>
+          <w:b/>
+          <w:bCs/>
+          <w:sz w:val="28"/>
+          <w:szCs w:val="28"/>
+          <w:lang w:val="pl-PL"/>
+        </w:rPr>
+      </w:pPr>
+    </w:p>
+    <w:p>
+      <w:pPr>
+        <w:rPr>
+          <w:rStyle w:val="x1lliihq"/>
+          <w:rFonts w:ascii="Times New Roman" w:hAnsi="Times New Roman" w:cs="Times New Roman"/>
+          <w:b/>
+          <w:bCs/>
+          <w:sz w:val="28"/>
+          <w:szCs w:val="28"/>
+          <w:lang w:val="pl-PL"/>
+        </w:rPr>
+      </w:pPr>
+    </w:p>
+    <w:p>
+      <w:pPr>
+        <w:rPr>
+          <w:rStyle w:val="x1lliihq"/>
+          <w:rFonts w:ascii="Times New Roman" w:hAnsi="Times New Roman" w:cs="Times New Roman"/>
+          <w:b/>
+          <w:bCs/>
+          <w:sz w:val="28"/>
+          <w:szCs w:val="28"/>
+          <w:lang w:val="pl-PL"/>
+        </w:rPr>
+      </w:pPr>
+    </w:p>
+    <w:p>
+      <w:pPr>
+        <w:rPr>
+          <w:rStyle w:val="x1lliihq"/>
+          <w:rFonts w:ascii="Times New Roman" w:hAnsi="Times New Roman" w:cs="Times New Roman"/>
+          <w:b/>
+          <w:bCs/>
+          <w:sz w:val="28"/>
+          <w:szCs w:val="28"/>
+          <w:lang w:val="pl-PL"/>
+        </w:rPr>
+      </w:pPr>
+    </w:p>
+    <w:p>
+      <w:pPr>
+        <w:rPr>
+          <w:rStyle w:val="x1lliihq"/>
+          <w:rFonts w:ascii="Times New Roman" w:hAnsi="Times New Roman" w:cs="Times New Roman"/>
+          <w:b/>
+          <w:bCs/>
+          <w:sz w:val="28"/>
+          <w:szCs w:val="28"/>
+          <w:lang w:val="pl-PL"/>
+        </w:rPr>
+      </w:pPr>
+    </w:p>
+    <w:p>
+      <w:pPr>
+        <w:rPr>
+          <w:rStyle w:val="x1lliihq"/>
+          <w:rFonts w:ascii="Times New Roman" w:hAnsi="Times New Roman" w:cs="Times New Roman"/>
+          <w:b/>
+          <w:bCs/>
+          <w:sz w:val="28"/>
+          <w:szCs w:val="28"/>
+          <w:lang w:val="pl-PL"/>
+        </w:rPr>
+      </w:pPr>
+    </w:p>
+    <w:p>
+      <w:pPr>
+        <w:rPr>
+          <w:rStyle w:val="x1lliihq"/>
+          <w:rFonts w:ascii="Times New Roman" w:hAnsi="Times New Roman" w:cs="Times New Roman"/>
+          <w:b/>
+          <w:bCs/>
+          <w:sz w:val="28"/>
+          <w:szCs w:val="28"/>
+          <w:lang w:val="pl-PL"/>
+        </w:rPr>
+      </w:pPr>
+    </w:p>
+    <w:p>
+      <w:pPr>
+        <w:rPr>
+          <w:rStyle w:val="x1lliihq"/>
+          <w:rFonts w:ascii="Times New Roman" w:hAnsi="Times New Roman" w:cs="Times New Roman"/>
+          <w:b/>
+          <w:bCs/>
+          <w:sz w:val="28"/>
+          <w:szCs w:val="28"/>
+          <w:lang w:val="pl-PL"/>
+        </w:rPr>
+      </w:pPr>
+    </w:p>
+    <w:p>
+      <w:pPr>
+        <w:rPr>
+          <w:rStyle w:val="x1lliihq"/>
+          <w:rFonts w:ascii="Times New Roman" w:hAnsi="Times New Roman" w:cs="Times New Roman"/>
+          <w:b/>
+          <w:bCs/>
+          <w:sz w:val="28"/>
+          <w:szCs w:val="28"/>
+          <w:lang w:val="pl-PL"/>
+        </w:rPr>
+      </w:pPr>
+    </w:p>
+    <w:p>
+      <w:pPr>
+        <w:rPr>
+          <w:rStyle w:val="x1lliihq"/>
+          <w:rFonts w:ascii="Times New Roman" w:hAnsi="Times New Roman" w:cs="Times New Roman"/>
+          <w:b/>
+          <w:bCs/>
+          <w:sz w:val="28"/>
+          <w:szCs w:val="28"/>
+          <w:lang w:val="pl-PL"/>
+        </w:rPr>
+      </w:pPr>
+    </w:p>
+    <w:p>
+      <w:pPr>
+        <w:rPr>
+          <w:rStyle w:val="x1lliihq"/>
+          <w:rFonts w:ascii="Times New Roman" w:hAnsi="Times New Roman" w:cs="Times New Roman"/>
+          <w:b/>
+          <w:bCs/>
+          <w:sz w:val="28"/>
+          <w:szCs w:val="28"/>
+          <w:lang w:val="pl-PL"/>
+        </w:rPr>
+      </w:pPr>
+    </w:p>
+    <w:p>
+      <w:pPr>
+        <w:rPr>
+          <w:rStyle w:val="x1lliihq"/>
+          <w:rFonts w:ascii="Times New Roman" w:hAnsi="Times New Roman" w:cs="Times New Roman"/>
+          <w:b/>
+          <w:bCs/>
+          <w:sz w:val="28"/>
+          <w:szCs w:val="28"/>
+          <w:lang w:val="pl-PL"/>
+        </w:rPr>
+      </w:pPr>
+    </w:p>
+    <w:p>
+      <w:pPr>
+        <w:rPr>
+          <w:rStyle w:val="x1lliihq"/>
+          <w:rFonts w:ascii="Times New Roman" w:hAnsi="Times New Roman" w:cs="Times New Roman"/>
+          <w:b/>
+          <w:bCs/>
+          <w:sz w:val="28"/>
+          <w:szCs w:val="28"/>
+          <w:lang w:val="pl-PL"/>
+        </w:rPr>
+      </w:pPr>
+    </w:p>
+    <w:p>
+      <w:pPr>
+        <w:rPr>
+          <w:rStyle w:val="x1lliihq"/>
+          <w:rFonts w:ascii="Times New Roman" w:hAnsi="Times New Roman" w:cs="Times New Roman"/>
+          <w:b/>
+          <w:bCs/>
+          <w:sz w:val="28"/>
+          <w:szCs w:val="28"/>
+          <w:lang w:val="pl-PL"/>
+        </w:rPr>
+      </w:pPr>
+      <w:r>
+        <w:rPr>
+          <w:rStyle w:val="x1lliihq"/>
+          <w:rFonts w:ascii="Times New Roman" w:hAnsi="Times New Roman" w:cs="Times New Roman"/>
+          <w:b/>
+          <w:bCs/>
+          <w:sz w:val="28"/>
+          <w:szCs w:val="28"/>
+          <w:lang w:val="pl-PL"/>
+        </w:rPr>
+        <w:br/>
+      </w:r>
+    </w:p>
+    <w:p>
+      <w:pPr>
+        <w:rPr>
+          <w:rStyle w:val="x1lliihq"/>
+          <w:rFonts w:ascii="Times New Roman" w:hAnsi="Times New Roman" w:cs="Times New Roman"/>
           <w:color w:val="000000"/>
           <w:sz w:val="28"/>
           <w:szCs w:val="28"/>
@@ -262,29 +456,48 @@
       </w:pPr>
       <w:r>
         <w:rPr>
+          <w:rStyle w:val="x1lliihq"/>
+          <w:rFonts w:ascii="Times New Roman" w:hAnsi="Times New Roman" w:cs="Times New Roman"/>
+          <w:b/>
+          <w:bCs/>
+          <w:color w:val="000000"/>
+          <w:sz w:val="28"/>
+          <w:szCs w:val="28"/>
+          <w:lang w:val="pl-PL"/>
+        </w:rPr>
+        <w:lastRenderedPageBreak/>
+        <w:t>2. Persony użytkowników</w:t>
+      </w:r>
+    </w:p>
+    <w:p>
+      <w:pPr>
+        <w:rPr>
+          <w:rStyle w:val="x1lliihq"/>
+          <w:rFonts w:ascii="Times New Roman" w:hAnsi="Times New Roman" w:cs="Times New Roman"/>
+          <w:b/>
+          <w:bCs/>
+          <w:sz w:val="28"/>
+          <w:szCs w:val="28"/>
+          <w:lang w:val="pl-PL"/>
+        </w:rPr>
+      </w:pPr>
+      <w:r>
+        <w:rPr>
           <w:noProof/>
           <w:lang w:val="pl-PL"/>
         </w:rPr>
         <w:drawing>
-          <wp:anchor distT="0" distB="0" distL="114300" distR="114300" simplePos="0" relativeHeight="251662848" behindDoc="1" locked="0" layoutInCell="1" allowOverlap="1" wp14:anchorId="6FA05B83" wp14:editId="3B46095C">
+          <wp:anchor distT="0" distB="0" distL="114300" distR="114300" simplePos="0" relativeHeight="251649024" behindDoc="1" locked="0" layoutInCell="1" allowOverlap="1" wp14:anchorId="6FA05B83" wp14:editId="0B573D6D">
             <wp:simplePos x="0" y="0"/>
             <wp:positionH relativeFrom="column">
-              <wp:posOffset>-899795</wp:posOffset>
+              <wp:posOffset>-933450</wp:posOffset>
             </wp:positionH>
             <wp:positionV relativeFrom="paragraph">
-              <wp:posOffset>417830</wp:posOffset>
+              <wp:posOffset>182880</wp:posOffset>
             </wp:positionV>
-            <wp:extent cx="7626494" cy="4286250"/>
+            <wp:extent cx="7626350" cy="4286250"/>
             <wp:effectExtent l="0" t="0" r="0" b="0"/>
-            <wp:wrapTight wrapText="bothSides">
-              <wp:wrapPolygon edited="0">
-                <wp:start x="0" y="0"/>
-                <wp:lineTo x="0" y="21504"/>
-                <wp:lineTo x="21528" y="21504"/>
-                <wp:lineTo x="21528" y="0"/>
-                <wp:lineTo x="0" y="0"/>
-              </wp:wrapPolygon>
-            </wp:wrapTight>
+            <wp:wrapNone/>
             <wp:docPr id="745828339" name="Obraz 1"/>
             <wp:cNvGraphicFramePr>
               <a:graphicFrameLocks xmlns:a="http://schemas.openxmlformats.org/drawingml/2006/main" noChangeAspect="1"/>
@@ -314,7 +527,7 @@
                   <pic:spPr bwMode="auto">
                     <a:xfrm>
                       <a:off x="0" y="0"/>
-                      <a:ext cx="7626494" cy="4286250"/>
+                      <a:ext cx="7626350" cy="4286250"/>
                     </a:xfrm>
                     <a:prstGeom prst="rect">
                       <a:avLst/>
@@ -336,19 +549,405 @@
           </wp:anchor>
         </w:drawing>
       </w:r>
-      <w:r>
-        <w:rPr>
-          <w:rStyle w:val="x1lliihq"/>
-          <w:rFonts w:ascii="Times New Roman" w:hAnsi="Times New Roman" w:cs="Times New Roman"/>
-          <w:b/>
-          <w:bCs/>
-          <w:color w:val="000000"/>
-          <w:sz w:val="28"/>
-          <w:szCs w:val="28"/>
-          <w:lang w:val="pl-PL"/>
-        </w:rPr>
-        <w:t>2. Persony użytkowników</w:t>
-      </w:r>
+    </w:p>
+    <w:p>
+      <w:pPr>
+        <w:rPr>
+          <w:rStyle w:val="x1lliihq"/>
+          <w:rFonts w:ascii="Times New Roman" w:hAnsi="Times New Roman" w:cs="Times New Roman"/>
+          <w:b/>
+          <w:bCs/>
+          <w:sz w:val="28"/>
+          <w:szCs w:val="28"/>
+          <w:lang w:val="pl-PL"/>
+        </w:rPr>
+      </w:pPr>
+    </w:p>
+    <w:p>
+      <w:pPr>
+        <w:rPr>
+          <w:rStyle w:val="x1lliihq"/>
+          <w:rFonts w:ascii="Times New Roman" w:hAnsi="Times New Roman" w:cs="Times New Roman"/>
+          <w:b/>
+          <w:bCs/>
+          <w:sz w:val="28"/>
+          <w:szCs w:val="28"/>
+          <w:lang w:val="pl-PL"/>
+        </w:rPr>
+      </w:pPr>
+    </w:p>
+    <w:p>
+      <w:pPr>
+        <w:rPr>
+          <w:rStyle w:val="x1lliihq"/>
+          <w:rFonts w:ascii="Times New Roman" w:hAnsi="Times New Roman" w:cs="Times New Roman"/>
+          <w:b/>
+          <w:bCs/>
+          <w:sz w:val="28"/>
+          <w:szCs w:val="28"/>
+          <w:lang w:val="pl-PL"/>
+        </w:rPr>
+      </w:pPr>
+    </w:p>
+    <w:p>
+      <w:pPr>
+        <w:rPr>
+          <w:rStyle w:val="x1lliihq"/>
+          <w:rFonts w:ascii="Times New Roman" w:hAnsi="Times New Roman" w:cs="Times New Roman"/>
+          <w:b/>
+          <w:bCs/>
+          <w:sz w:val="28"/>
+          <w:szCs w:val="28"/>
+          <w:lang w:val="pl-PL"/>
+        </w:rPr>
+      </w:pPr>
+    </w:p>
+    <w:p>
+      <w:pPr>
+        <w:rPr>
+          <w:rStyle w:val="x1lliihq"/>
+          <w:rFonts w:ascii="Times New Roman" w:hAnsi="Times New Roman" w:cs="Times New Roman"/>
+          <w:b/>
+          <w:bCs/>
+          <w:sz w:val="28"/>
+          <w:szCs w:val="28"/>
+          <w:lang w:val="pl-PL"/>
+        </w:rPr>
+      </w:pPr>
+    </w:p>
+    <w:p>
+      <w:pPr>
+        <w:rPr>
+          <w:rStyle w:val="x1lliihq"/>
+          <w:rFonts w:ascii="Times New Roman" w:hAnsi="Times New Roman" w:cs="Times New Roman"/>
+          <w:b/>
+          <w:bCs/>
+          <w:sz w:val="28"/>
+          <w:szCs w:val="28"/>
+          <w:lang w:val="pl-PL"/>
+        </w:rPr>
+      </w:pPr>
+    </w:p>
+    <w:p>
+      <w:pPr>
+        <w:rPr>
+          <w:rStyle w:val="x1lliihq"/>
+          <w:rFonts w:ascii="Times New Roman" w:hAnsi="Times New Roman" w:cs="Times New Roman"/>
+          <w:b/>
+          <w:bCs/>
+          <w:sz w:val="28"/>
+          <w:szCs w:val="28"/>
+          <w:lang w:val="pl-PL"/>
+        </w:rPr>
+      </w:pPr>
+    </w:p>
+    <w:p>
+      <w:pPr>
+        <w:rPr>
+          <w:rStyle w:val="x1lliihq"/>
+          <w:rFonts w:ascii="Times New Roman" w:hAnsi="Times New Roman" w:cs="Times New Roman"/>
+          <w:b/>
+          <w:bCs/>
+          <w:sz w:val="28"/>
+          <w:szCs w:val="28"/>
+          <w:lang w:val="pl-PL"/>
+        </w:rPr>
+      </w:pPr>
+    </w:p>
+    <w:p>
+      <w:pPr>
+        <w:rPr>
+          <w:rStyle w:val="x1lliihq"/>
+          <w:rFonts w:ascii="Times New Roman" w:hAnsi="Times New Roman" w:cs="Times New Roman"/>
+          <w:b/>
+          <w:bCs/>
+          <w:sz w:val="28"/>
+          <w:szCs w:val="28"/>
+          <w:lang w:val="pl-PL"/>
+        </w:rPr>
+      </w:pPr>
+    </w:p>
+    <w:p>
+      <w:pPr>
+        <w:rPr>
+          <w:rStyle w:val="x1lliihq"/>
+          <w:rFonts w:ascii="Times New Roman" w:hAnsi="Times New Roman" w:cs="Times New Roman"/>
+          <w:b/>
+          <w:bCs/>
+          <w:sz w:val="28"/>
+          <w:szCs w:val="28"/>
+          <w:lang w:val="pl-PL"/>
+        </w:rPr>
+      </w:pPr>
+    </w:p>
+    <w:p>
+      <w:pPr>
+        <w:rPr>
+          <w:rStyle w:val="x1lliihq"/>
+          <w:rFonts w:ascii="Times New Roman" w:hAnsi="Times New Roman" w:cs="Times New Roman"/>
+          <w:b/>
+          <w:bCs/>
+          <w:sz w:val="28"/>
+          <w:szCs w:val="28"/>
+          <w:lang w:val="pl-PL"/>
+        </w:rPr>
+      </w:pPr>
+    </w:p>
+    <w:p>
+      <w:pPr>
+        <w:rPr>
+          <w:rStyle w:val="x1lliihq"/>
+          <w:rFonts w:ascii="Times New Roman" w:hAnsi="Times New Roman" w:cs="Times New Roman"/>
+          <w:b/>
+          <w:bCs/>
+          <w:sz w:val="28"/>
+          <w:szCs w:val="28"/>
+          <w:lang w:val="pl-PL"/>
+        </w:rPr>
+      </w:pPr>
+    </w:p>
+    <w:p>
+      <w:pPr>
+        <w:rPr>
+          <w:rStyle w:val="x1lliihq"/>
+          <w:rFonts w:ascii="Times New Roman" w:hAnsi="Times New Roman" w:cs="Times New Roman"/>
+          <w:b/>
+          <w:bCs/>
+          <w:sz w:val="28"/>
+          <w:szCs w:val="28"/>
+          <w:lang w:val="pl-PL"/>
+        </w:rPr>
+      </w:pPr>
+    </w:p>
+    <w:p>
+      <w:pPr>
+        <w:rPr>
+          <w:rStyle w:val="x1lliihq"/>
+          <w:rFonts w:ascii="Times New Roman" w:hAnsi="Times New Roman" w:cs="Times New Roman"/>
+          <w:b/>
+          <w:bCs/>
+          <w:sz w:val="28"/>
+          <w:szCs w:val="28"/>
+          <w:lang w:val="pl-PL"/>
+        </w:rPr>
+      </w:pPr>
+      <w:r>
+        <w:rPr>
+          <w:rStyle w:val="x1lliihq"/>
+          <w:rFonts w:ascii="Times New Roman" w:hAnsi="Times New Roman" w:cs="Times New Roman"/>
+          <w:b/>
+          <w:bCs/>
+          <w:noProof/>
+          <w:sz w:val="28"/>
+          <w:szCs w:val="28"/>
+          <w:lang w:val="pl-PL"/>
+        </w:rPr>
+        <w:drawing>
+          <wp:anchor distT="0" distB="0" distL="114300" distR="114300" simplePos="0" relativeHeight="251673600" behindDoc="1" locked="0" layoutInCell="1" allowOverlap="1" wp14:anchorId="38C38B1E" wp14:editId="5DF7ED4B">
+            <wp:simplePos x="0" y="0"/>
+            <wp:positionH relativeFrom="column">
+              <wp:posOffset>-903487</wp:posOffset>
+            </wp:positionH>
+            <wp:positionV relativeFrom="paragraph">
+              <wp:posOffset>417195</wp:posOffset>
+            </wp:positionV>
+            <wp:extent cx="7592997" cy="4266523"/>
+            <wp:effectExtent l="0" t="0" r="0" b="0"/>
+            <wp:wrapNone/>
+            <wp:docPr id="1985313003" name="Obraz 1"/>
+            <wp:cNvGraphicFramePr>
+              <a:graphicFrameLocks xmlns:a="http://schemas.openxmlformats.org/drawingml/2006/main" noChangeAspect="1"/>
+            </wp:cNvGraphicFramePr>
+            <a:graphic xmlns:a="http://schemas.openxmlformats.org/drawingml/2006/main">
+              <a:graphicData uri="http://schemas.openxmlformats.org/drawingml/2006/picture">
+                <pic:pic xmlns:pic="http://schemas.openxmlformats.org/drawingml/2006/picture">
+                  <pic:nvPicPr>
+                    <pic:cNvPr id="0" name="Picture 1"/>
+                    <pic:cNvPicPr>
+                      <a:picLocks noChangeAspect="1" noChangeArrowheads="1"/>
+                    </pic:cNvPicPr>
+                  </pic:nvPicPr>
+                  <pic:blipFill>
+                    <a:blip r:embed="rId6" cstate="print">
+                      <a:extLst>
+                        <a:ext uri="{28A0092B-C50C-407E-A947-70E740481C1C}">
+                          <a14:useLocalDpi xmlns:a14="http://schemas.microsoft.com/office/drawing/2010/main" val="0"/>
+                        </a:ext>
+                      </a:extLst>
+                    </a:blip>
+                    <a:srcRect/>
+                    <a:stretch>
+                      <a:fillRect/>
+                    </a:stretch>
+                  </pic:blipFill>
+                  <pic:spPr bwMode="auto">
+                    <a:xfrm>
+                      <a:off x="0" y="0"/>
+                      <a:ext cx="7592997" cy="4266523"/>
+                    </a:xfrm>
+                    <a:prstGeom prst="rect">
+                      <a:avLst/>
+                    </a:prstGeom>
+                    <a:noFill/>
+                    <a:ln>
+                      <a:noFill/>
+                    </a:ln>
+                  </pic:spPr>
+                </pic:pic>
+              </a:graphicData>
+            </a:graphic>
+            <wp14:sizeRelH relativeFrom="margin">
+              <wp14:pctWidth>0</wp14:pctWidth>
+            </wp14:sizeRelH>
+            <wp14:sizeRelV relativeFrom="margin">
+              <wp14:pctHeight>0</wp14:pctHeight>
+            </wp14:sizeRelV>
+          </wp:anchor>
+        </w:drawing>
+      </w:r>
+    </w:p>
+    <w:p>
+      <w:pPr>
+        <w:rPr>
+          <w:rStyle w:val="x1lliihq"/>
+          <w:rFonts w:ascii="Times New Roman" w:hAnsi="Times New Roman" w:cs="Times New Roman"/>
+          <w:b/>
+          <w:bCs/>
+          <w:sz w:val="28"/>
+          <w:szCs w:val="28"/>
+          <w:lang w:val="pl-PL"/>
+        </w:rPr>
+      </w:pPr>
+    </w:p>
+    <w:p>
+      <w:pPr>
+        <w:rPr>
+          <w:rStyle w:val="x1lliihq"/>
+          <w:rFonts w:ascii="Times New Roman" w:hAnsi="Times New Roman" w:cs="Times New Roman"/>
+          <w:b/>
+          <w:bCs/>
+          <w:sz w:val="28"/>
+          <w:szCs w:val="28"/>
+          <w:lang w:val="pl-PL"/>
+        </w:rPr>
+      </w:pPr>
+    </w:p>
+    <w:p>
+      <w:pPr>
+        <w:rPr>
+          <w:rStyle w:val="x1lliihq"/>
+          <w:rFonts w:ascii="Times New Roman" w:hAnsi="Times New Roman" w:cs="Times New Roman"/>
+          <w:b/>
+          <w:bCs/>
+          <w:sz w:val="28"/>
+          <w:szCs w:val="28"/>
+          <w:lang w:val="pl-PL"/>
+        </w:rPr>
+      </w:pPr>
+    </w:p>
+    <w:p>
+      <w:pPr>
+        <w:rPr>
+          <w:rStyle w:val="x1lliihq"/>
+          <w:rFonts w:ascii="Times New Roman" w:hAnsi="Times New Roman" w:cs="Times New Roman"/>
+          <w:b/>
+          <w:bCs/>
+          <w:sz w:val="28"/>
+          <w:szCs w:val="28"/>
+          <w:lang w:val="pl-PL"/>
+        </w:rPr>
+      </w:pPr>
+    </w:p>
+    <w:p>
+      <w:pPr>
+        <w:rPr>
+          <w:rStyle w:val="x1lliihq"/>
+          <w:rFonts w:ascii="Times New Roman" w:hAnsi="Times New Roman" w:cs="Times New Roman"/>
+          <w:b/>
+          <w:bCs/>
+          <w:sz w:val="28"/>
+          <w:szCs w:val="28"/>
+          <w:lang w:val="pl-PL"/>
+        </w:rPr>
+      </w:pPr>
+    </w:p>
+    <w:p>
+      <w:pPr>
+        <w:rPr>
+          <w:rStyle w:val="x1lliihq"/>
+          <w:rFonts w:ascii="Times New Roman" w:hAnsi="Times New Roman" w:cs="Times New Roman"/>
+          <w:b/>
+          <w:bCs/>
+          <w:sz w:val="28"/>
+          <w:szCs w:val="28"/>
+          <w:lang w:val="pl-PL"/>
+        </w:rPr>
+      </w:pPr>
+    </w:p>
+    <w:p>
+      <w:pPr>
+        <w:rPr>
+          <w:rStyle w:val="x1lliihq"/>
+          <w:rFonts w:ascii="Times New Roman" w:hAnsi="Times New Roman" w:cs="Times New Roman"/>
+          <w:b/>
+          <w:bCs/>
+          <w:sz w:val="28"/>
+          <w:szCs w:val="28"/>
+          <w:lang w:val="pl-PL"/>
+        </w:rPr>
+      </w:pPr>
+    </w:p>
+    <w:p>
+      <w:pPr>
+        <w:rPr>
+          <w:rStyle w:val="x1lliihq"/>
+          <w:rFonts w:ascii="Times New Roman" w:hAnsi="Times New Roman" w:cs="Times New Roman"/>
+          <w:b/>
+          <w:bCs/>
+          <w:sz w:val="28"/>
+          <w:szCs w:val="28"/>
+          <w:lang w:val="pl-PL"/>
+        </w:rPr>
+      </w:pPr>
+    </w:p>
+    <w:p>
+      <w:pPr>
+        <w:rPr>
+          <w:rStyle w:val="x1lliihq"/>
+          <w:rFonts w:ascii="Times New Roman" w:hAnsi="Times New Roman" w:cs="Times New Roman"/>
+          <w:b/>
+          <w:bCs/>
+          <w:sz w:val="28"/>
+          <w:szCs w:val="28"/>
+          <w:lang w:val="pl-PL"/>
+        </w:rPr>
+      </w:pPr>
+    </w:p>
+    <w:p>
+      <w:pPr>
+        <w:rPr>
+          <w:rStyle w:val="x1lliihq"/>
+          <w:rFonts w:ascii="Times New Roman" w:hAnsi="Times New Roman" w:cs="Times New Roman"/>
+          <w:b/>
+          <w:bCs/>
+          <w:sz w:val="28"/>
+          <w:szCs w:val="28"/>
+          <w:lang w:val="pl-PL"/>
+        </w:rPr>
+      </w:pPr>
+    </w:p>
+    <w:p>
+      <w:pPr>
+        <w:rPr>
+          <w:rStyle w:val="x1lliihq"/>
+          <w:rFonts w:ascii="Times New Roman" w:hAnsi="Times New Roman" w:cs="Times New Roman"/>
+          <w:b/>
+          <w:bCs/>
+          <w:sz w:val="28"/>
+          <w:szCs w:val="28"/>
+          <w:lang w:val="pl-PL"/>
+        </w:rPr>
+      </w:pPr>
     </w:p>
     <w:p>
       <w:pPr>
@@ -537,6 +1136,256 @@
         <w:rPr>
           <w:rStyle w:val="x1lliihq"/>
           <w:rFonts w:ascii="Times New Roman" w:hAnsi="Times New Roman" w:cs="Times New Roman"/>
+          <w:sz w:val="24"/>
+          <w:szCs w:val="24"/>
+          <w:lang w:val="pl-PL"/>
+        </w:rPr>
+      </w:pPr>
+      <w:r>
+        <w:rPr>
+          <w:rStyle w:val="x1lliihq"/>
+          <w:rFonts w:ascii="Times New Roman" w:hAnsi="Times New Roman" w:cs="Times New Roman"/>
+          <w:sz w:val="24"/>
+          <w:szCs w:val="24"/>
+          <w:lang w:val="pl-PL"/>
+        </w:rPr>
+        <w:t>Po zakończeniu swojej pracy, Robert pobiera przygotowany przez siebie plik dźwiękowy.</w:t>
+      </w:r>
+    </w:p>
+    <w:p>
+      <w:pPr>
+        <w:rPr>
+          <w:rStyle w:val="x1lliihq"/>
+          <w:rFonts w:ascii="Times New Roman" w:hAnsi="Times New Roman" w:cs="Times New Roman"/>
+          <w:sz w:val="24"/>
+          <w:szCs w:val="24"/>
+          <w:lang w:val="pl-PL"/>
+        </w:rPr>
+      </w:pPr>
+    </w:p>
+    <w:p>
+      <w:pPr>
+        <w:rPr>
+          <w:rStyle w:val="x1lliihq"/>
+          <w:rFonts w:ascii="Times New Roman" w:hAnsi="Times New Roman" w:cs="Times New Roman"/>
+          <w:sz w:val="24"/>
+          <w:szCs w:val="24"/>
+          <w:lang w:val="pl-PL"/>
+        </w:rPr>
+      </w:pPr>
+      <w:r>
+        <w:rPr>
+          <w:rStyle w:val="x1lliihq"/>
+          <w:rFonts w:ascii="Times New Roman" w:hAnsi="Times New Roman" w:cs="Times New Roman"/>
+          <w:sz w:val="24"/>
+          <w:szCs w:val="24"/>
+          <w:lang w:val="pl-PL"/>
+        </w:rPr>
+        <w:lastRenderedPageBreak/>
+        <w:t xml:space="preserve">3. Monika przed chwilą wróciła z bardzo męczącego dnia pracy w szkole. Pamięta jednak, że obiecała swojemu siostrzeńcowi, że nagra dla niego i prześle mu jutro filmik, w którym tłumaczy jak to możliwe, że jego ulubione postaci z kreskówki </w:t>
+      </w:r>
+      <w:proofErr w:type="spellStart"/>
+      <w:r>
+        <w:rPr>
+          <w:rStyle w:val="x1lliihq"/>
+          <w:rFonts w:ascii="Times New Roman" w:hAnsi="Times New Roman" w:cs="Times New Roman"/>
+          <w:i/>
+          <w:iCs/>
+          <w:sz w:val="24"/>
+          <w:szCs w:val="24"/>
+          <w:lang w:val="pl-PL"/>
+        </w:rPr>
+        <w:t>Transformers</w:t>
+      </w:r>
+      <w:proofErr w:type="spellEnd"/>
+      <w:r>
+        <w:rPr>
+          <w:rStyle w:val="x1lliihq"/>
+          <w:rFonts w:ascii="Times New Roman" w:hAnsi="Times New Roman" w:cs="Times New Roman"/>
+          <w:sz w:val="24"/>
+          <w:szCs w:val="24"/>
+          <w:lang w:val="pl-PL"/>
+        </w:rPr>
+        <w:t xml:space="preserve"> brzmią, tak jak brzmią.</w:t>
+      </w:r>
+    </w:p>
+    <w:p>
+      <w:pPr>
+        <w:rPr>
+          <w:rStyle w:val="x1lliihq"/>
+          <w:rFonts w:ascii="Times New Roman" w:hAnsi="Times New Roman" w:cs="Times New Roman"/>
+          <w:sz w:val="24"/>
+          <w:szCs w:val="24"/>
+          <w:lang w:val="pl-PL"/>
+        </w:rPr>
+      </w:pPr>
+      <w:r>
+        <w:rPr>
+          <w:rStyle w:val="x1lliihq"/>
+          <w:rFonts w:ascii="Times New Roman" w:hAnsi="Times New Roman" w:cs="Times New Roman"/>
+          <w:sz w:val="24"/>
+          <w:szCs w:val="24"/>
+          <w:lang w:val="pl-PL"/>
+        </w:rPr>
+        <w:t xml:space="preserve">Monika jest potwornie zmęczona, dlatego liczy na to, że </w:t>
+      </w:r>
+      <w:r>
+        <w:rPr>
+          <w:rStyle w:val="x1lliihq"/>
+          <w:rFonts w:ascii="Times New Roman" w:hAnsi="Times New Roman" w:cs="Times New Roman"/>
+          <w:sz w:val="24"/>
+          <w:szCs w:val="24"/>
+          <w:lang w:val="pl-PL"/>
+        </w:rPr>
+        <w:t xml:space="preserve">aplikacja nie będzie wymagała setek godzin nauki, by móc zrealizować obietnicę złożoną siostrzeńcowi. </w:t>
+      </w:r>
+      <w:r>
+        <w:rPr>
+          <w:rStyle w:val="x1lliihq"/>
+          <w:rFonts w:ascii="Times New Roman" w:hAnsi="Times New Roman" w:cs="Times New Roman"/>
+          <w:sz w:val="24"/>
+          <w:szCs w:val="24"/>
+          <w:lang w:val="pl-PL"/>
+        </w:rPr>
+        <w:t>Monika znajduje się na stronie głównej produktu</w:t>
+      </w:r>
+      <w:r>
+        <w:rPr>
+          <w:rStyle w:val="x1lliihq"/>
+          <w:rFonts w:ascii="Times New Roman" w:hAnsi="Times New Roman" w:cs="Times New Roman"/>
+          <w:sz w:val="24"/>
+          <w:szCs w:val="24"/>
+          <w:lang w:val="pl-PL"/>
+        </w:rPr>
+        <w:t xml:space="preserve"> i od razu widzi na ekranie nazwy oraz krótkie opisy działania efektów, które w tej aplikacji można nałożyć na nagrania dźwiękowe</w:t>
+      </w:r>
+      <w:r>
+        <w:rPr>
+          <w:rStyle w:val="x1lliihq"/>
+          <w:rFonts w:ascii="Times New Roman" w:hAnsi="Times New Roman" w:cs="Times New Roman"/>
+          <w:sz w:val="24"/>
+          <w:szCs w:val="24"/>
+          <w:lang w:val="pl-PL"/>
+        </w:rPr>
+        <w:t xml:space="preserve">. Widzi ona także przycisk z napisem „Instrukcja Obsługi”, i bardzo dobrze się składa, ponieważ nie wie jak te efekty pododawać. </w:t>
+      </w:r>
+    </w:p>
+    <w:p>
+      <w:pPr>
+        <w:rPr>
+          <w:rStyle w:val="x1lliihq"/>
+          <w:rFonts w:ascii="Times New Roman" w:hAnsi="Times New Roman" w:cs="Times New Roman"/>
+          <w:sz w:val="24"/>
+          <w:szCs w:val="24"/>
+          <w:lang w:val="pl-PL"/>
+        </w:rPr>
+      </w:pPr>
+      <w:r>
+        <w:rPr>
+          <w:rStyle w:val="x1lliihq"/>
+          <w:rFonts w:ascii="Times New Roman" w:hAnsi="Times New Roman" w:cs="Times New Roman"/>
+          <w:sz w:val="24"/>
+          <w:szCs w:val="24"/>
+          <w:lang w:val="pl-PL"/>
+        </w:rPr>
+        <w:t xml:space="preserve">Po zapoznaniu się z instrukcją Monika </w:t>
+      </w:r>
+      <w:r>
+        <w:rPr>
+          <w:rStyle w:val="x1lliihq"/>
+          <w:rFonts w:ascii="Times New Roman" w:hAnsi="Times New Roman" w:cs="Times New Roman"/>
+          <w:sz w:val="24"/>
+          <w:szCs w:val="24"/>
+          <w:lang w:val="pl-PL"/>
+        </w:rPr>
+        <w:t xml:space="preserve">rozpoczyna nagrywanie filmiku i </w:t>
+      </w:r>
+      <w:r>
+        <w:rPr>
+          <w:rStyle w:val="x1lliihq"/>
+          <w:rFonts w:ascii="Times New Roman" w:hAnsi="Times New Roman" w:cs="Times New Roman"/>
+          <w:sz w:val="24"/>
+          <w:szCs w:val="24"/>
+          <w:lang w:val="pl-PL"/>
+        </w:rPr>
+        <w:t>przystępuje do procesu edytowania dźwięku w jednym z nagrań, które nagrała na swoim laptopie</w:t>
+      </w:r>
+      <w:r>
+        <w:rPr>
+          <w:rStyle w:val="x1lliihq"/>
+          <w:rFonts w:ascii="Times New Roman" w:hAnsi="Times New Roman" w:cs="Times New Roman"/>
+          <w:sz w:val="24"/>
+          <w:szCs w:val="24"/>
+          <w:lang w:val="pl-PL"/>
+        </w:rPr>
+        <w:t xml:space="preserve"> jako obiekt eksperymentalny</w:t>
+      </w:r>
+      <w:r>
+        <w:rPr>
+          <w:rStyle w:val="x1lliihq"/>
+          <w:rFonts w:ascii="Times New Roman" w:hAnsi="Times New Roman" w:cs="Times New Roman"/>
+          <w:sz w:val="24"/>
+          <w:szCs w:val="24"/>
+          <w:lang w:val="pl-PL"/>
+        </w:rPr>
+        <w:t xml:space="preserve">. Przesyła ona plik dźwiękowy do aplikacji, i po załadowaniu pliku zostaje wyświetlone na ekranie widmo tego nagrania. </w:t>
+      </w:r>
+      <w:r>
+        <w:rPr>
+          <w:rStyle w:val="x1lliihq"/>
+          <w:rFonts w:ascii="Times New Roman" w:hAnsi="Times New Roman" w:cs="Times New Roman"/>
+          <w:sz w:val="24"/>
+          <w:szCs w:val="24"/>
+          <w:lang w:val="pl-PL"/>
+        </w:rPr>
+        <w:t xml:space="preserve">Na samym początku używa funkcji usuwania szumów. Następnie </w:t>
+      </w:r>
+      <w:r>
+        <w:rPr>
+          <w:rStyle w:val="x1lliihq"/>
+          <w:rFonts w:ascii="Times New Roman" w:hAnsi="Times New Roman" w:cs="Times New Roman"/>
+          <w:sz w:val="24"/>
+          <w:szCs w:val="24"/>
+          <w:lang w:val="pl-PL"/>
+        </w:rPr>
+        <w:t xml:space="preserve">Monika rozdziela nagranie przy użyciu funkcji Split na 5 różnych fragmentów, by użyć 5 różnych efektów. W pierwszym fragmencie Monika nakłada efekt echa, na drugim obniża ton swojego głosu, na trzecim nakłada efekt Robot, na czwarty nakłada efekt </w:t>
+      </w:r>
+      <w:r>
+        <w:rPr>
+          <w:rStyle w:val="x1lliihq"/>
+          <w:rFonts w:ascii="Times New Roman" w:hAnsi="Times New Roman" w:cs="Times New Roman"/>
+          <w:sz w:val="24"/>
+          <w:szCs w:val="24"/>
+          <w:lang w:val="pl-PL"/>
+        </w:rPr>
+        <w:t>Bas</w:t>
+      </w:r>
+      <w:r>
+        <w:rPr>
+          <w:rStyle w:val="x1lliihq"/>
+          <w:rFonts w:ascii="Times New Roman" w:hAnsi="Times New Roman" w:cs="Times New Roman"/>
+          <w:sz w:val="24"/>
+          <w:szCs w:val="24"/>
+          <w:lang w:val="pl-PL"/>
+        </w:rPr>
+        <w:t xml:space="preserve">, a w ostatnim fragmencie łączy wszystkie efekty ze sobą. </w:t>
+      </w:r>
+      <w:r>
+        <w:rPr>
+          <w:rStyle w:val="x1lliihq"/>
+          <w:rFonts w:ascii="Times New Roman" w:hAnsi="Times New Roman" w:cs="Times New Roman"/>
+          <w:sz w:val="24"/>
+          <w:szCs w:val="24"/>
+          <w:lang w:val="pl-PL"/>
+        </w:rPr>
+        <w:t>Monika zapisuje swój projekt i pobiera efekty swojej pracy na swój komputer.</w:t>
+      </w:r>
+    </w:p>
+    <w:p>
+      <w:pPr>
+        <w:rPr>
+          <w:rStyle w:val="x1lliihq"/>
+          <w:rFonts w:ascii="Times New Roman" w:hAnsi="Times New Roman" w:cs="Times New Roman"/>
           <w:color w:val="FF0000"/>
           <w:sz w:val="24"/>
           <w:szCs w:val="24"/>
@@ -551,7 +1400,7 @@
           <w:szCs w:val="24"/>
           <w:lang w:val="pl-PL"/>
         </w:rPr>
-        <w:t>Po zakończeniu swojej pracy, Robert pobiera przygotowany przez siebie plik dźwiękowy.</w:t>
+        <w:t>Monika jest bardzo zadowolona ze swojego nagrania oraz bardzo szczęśliwa, że aplikacja była tak niesamowicie łatwa w obsłudze i oferowała tak wiele funkcji. Następnego dnia Monika przesyła siostrzeńcowi obiecany filmik.</w:t>
       </w:r>
       <w:r>
         <w:rPr>
@@ -564,81 +1413,6 @@
         </w:rPr>
         <w:br/>
       </w:r>
-    </w:p>
-    <w:p>
-      <w:pPr>
-        <w:rPr>
-          <w:rStyle w:val="x1lliihq"/>
-          <w:rFonts w:ascii="Times New Roman" w:hAnsi="Times New Roman" w:cs="Times New Roman"/>
-          <w:color w:val="FF0000"/>
-          <w:sz w:val="24"/>
-          <w:szCs w:val="24"/>
-          <w:lang w:val="pl-PL"/>
-        </w:rPr>
-      </w:pPr>
-    </w:p>
-    <w:p>
-      <w:pPr>
-        <w:rPr>
-          <w:rStyle w:val="x1lliihq"/>
-          <w:rFonts w:ascii="Times New Roman" w:hAnsi="Times New Roman" w:cs="Times New Roman"/>
-          <w:color w:val="FF0000"/>
-          <w:sz w:val="24"/>
-          <w:szCs w:val="24"/>
-          <w:lang w:val="pl-PL"/>
-        </w:rPr>
-      </w:pPr>
-      <w:r>
-        <w:rPr>
-          <w:rStyle w:val="x1lliihq"/>
-          <w:rFonts w:ascii="Times New Roman" w:hAnsi="Times New Roman" w:cs="Times New Roman"/>
-          <w:b/>
-          <w:bCs/>
-          <w:sz w:val="28"/>
-          <w:szCs w:val="28"/>
-          <w:lang w:val="pl-PL"/>
-        </w:rPr>
-        <w:lastRenderedPageBreak/>
-        <w:t>4. B</w:t>
-      </w:r>
-      <w:proofErr w:type="spellStart"/>
-      <w:r>
-        <w:rPr>
-          <w:rStyle w:val="x1lliihq"/>
-          <w:rFonts w:ascii="Times New Roman" w:hAnsi="Times New Roman" w:cs="Times New Roman"/>
-          <w:b/>
-          <w:bCs/>
-          <w:sz w:val="28"/>
-          <w:szCs w:val="28"/>
-          <w:lang w:val="pl-PL"/>
-        </w:rPr>
-        <w:t>acklog</w:t>
-      </w:r>
-      <w:proofErr w:type="spellEnd"/>
-      <w:r>
-        <w:rPr>
-          <w:rStyle w:val="x1lliihq"/>
-          <w:rFonts w:ascii="Times New Roman" w:hAnsi="Times New Roman" w:cs="Times New Roman"/>
-          <w:b/>
-          <w:bCs/>
-          <w:sz w:val="28"/>
-          <w:szCs w:val="28"/>
-          <w:lang w:val="pl-PL"/>
-        </w:rPr>
-        <w:t xml:space="preserve"> produktu</w:t>
-      </w:r>
-    </w:p>
-    <w:p>
-      <w:pPr>
-        <w:rPr>
-          <w:rStyle w:val="x1lliihq"/>
-          <w:rFonts w:ascii="Times New Roman" w:hAnsi="Times New Roman" w:cs="Times New Roman"/>
-          <w:color w:val="FF0000"/>
-          <w:sz w:val="24"/>
-          <w:szCs w:val="24"/>
-          <w:lang w:val="pl-PL"/>
-        </w:rPr>
-      </w:pPr>
     </w:p>
     <w:p>
       <w:pPr>
@@ -662,17 +1436,17 @@
           <w:lang w:val="pl-PL"/>
         </w:rPr>
         <w:drawing>
-          <wp:anchor distT="0" distB="0" distL="0" distR="0" simplePos="0" relativeHeight="3" behindDoc="0" locked="0" layoutInCell="0" allowOverlap="1" wp14:anchorId="75A3540B" wp14:editId="15DC0FD4">
+          <wp:anchor distT="0" distB="0" distL="0" distR="0" simplePos="0" relativeHeight="251639808" behindDoc="1" locked="0" layoutInCell="0" allowOverlap="1" wp14:anchorId="75A3540B" wp14:editId="13EDF519">
             <wp:simplePos x="0" y="0"/>
             <wp:positionH relativeFrom="column">
-              <wp:align>center</wp:align>
+              <wp:posOffset>-860038</wp:posOffset>
             </wp:positionH>
             <wp:positionV relativeFrom="paragraph">
-              <wp:posOffset>635</wp:posOffset>
+              <wp:posOffset>418853</wp:posOffset>
             </wp:positionV>
-            <wp:extent cx="5760720" cy="3226435"/>
+            <wp:extent cx="7530776" cy="4218084"/>
             <wp:effectExtent l="0" t="0" r="0" b="0"/>
-            <wp:wrapSquare wrapText="largest"/>
+            <wp:wrapTopAndBottom/>
             <wp:docPr id="2" name="Image1"/>
             <wp:cNvGraphicFramePr>
               <a:graphicFrameLocks xmlns:a="http://schemas.openxmlformats.org/drawingml/2006/main" noChangeAspect="1"/>
@@ -687,7 +1461,7 @@
                     </pic:cNvPicPr>
                   </pic:nvPicPr>
                   <pic:blipFill>
-                    <a:blip r:embed="rId6"/>
+                    <a:blip r:embed="rId7"/>
                     <a:stretch>
                       <a:fillRect/>
                     </a:stretch>
@@ -695,7 +1469,7 @@
                   <pic:spPr bwMode="auto">
                     <a:xfrm>
                       <a:off x="0" y="0"/>
-                      <a:ext cx="5760720" cy="3226435"/>
+                      <a:ext cx="7532210" cy="4218887"/>
                     </a:xfrm>
                     <a:prstGeom prst="rect">
                       <a:avLst/>
@@ -704,6 +1478,12 @@
                 </pic:pic>
               </a:graphicData>
             </a:graphic>
+            <wp14:sizeRelH relativeFrom="margin">
+              <wp14:pctWidth>0</wp14:pctWidth>
+            </wp14:sizeRelH>
+            <wp14:sizeRelV relativeFrom="margin">
+              <wp14:pctHeight>0</wp14:pctHeight>
+            </wp14:sizeRelV>
           </wp:anchor>
         </w:drawing>
       </w:r>
@@ -711,7 +1491,130 @@
         <w:rPr>
           <w:rStyle w:val="x1lliihq"/>
           <w:rFonts w:ascii="Times New Roman" w:hAnsi="Times New Roman" w:cs="Times New Roman"/>
-          <w:color w:val="FF0000"/>
+          <w:b/>
+          <w:bCs/>
+          <w:sz w:val="28"/>
+          <w:szCs w:val="28"/>
+          <w:lang w:val="pl-PL"/>
+        </w:rPr>
+        <w:t>4. B</w:t>
+      </w:r>
+      <w:proofErr w:type="spellStart"/>
+      <w:r>
+        <w:rPr>
+          <w:rStyle w:val="x1lliihq"/>
+          <w:rFonts w:ascii="Times New Roman" w:hAnsi="Times New Roman" w:cs="Times New Roman"/>
+          <w:b/>
+          <w:bCs/>
+          <w:sz w:val="28"/>
+          <w:szCs w:val="28"/>
+          <w:lang w:val="pl-PL"/>
+        </w:rPr>
+        <w:t>acklog</w:t>
+      </w:r>
+      <w:proofErr w:type="spellEnd"/>
+      <w:r>
+        <w:rPr>
+          <w:rStyle w:val="x1lliihq"/>
+          <w:rFonts w:ascii="Times New Roman" w:hAnsi="Times New Roman" w:cs="Times New Roman"/>
+          <w:b/>
+          <w:bCs/>
+          <w:sz w:val="28"/>
+          <w:szCs w:val="28"/>
+          <w:lang w:val="pl-PL"/>
+        </w:rPr>
+        <w:t xml:space="preserve"> produktu</w:t>
+      </w:r>
+    </w:p>
+    <w:p>
+      <w:pPr>
+        <w:rPr>
+          <w:rStyle w:val="x1lliihq"/>
+          <w:rFonts w:ascii="Times New Roman" w:hAnsi="Times New Roman" w:cs="Times New Roman"/>
+          <w:sz w:val="24"/>
+          <w:szCs w:val="24"/>
+          <w:lang w:val="pl-PL"/>
+        </w:rPr>
+      </w:pPr>
+      <w:r>
+        <w:rPr>
+          <w:rStyle w:val="x1lliihq"/>
+          <w:rFonts w:ascii="Times New Roman" w:hAnsi="Times New Roman" w:cs="Times New Roman"/>
+          <w:sz w:val="24"/>
+          <w:szCs w:val="24"/>
+          <w:lang w:val="pl-PL"/>
+        </w:rPr>
+        <w:lastRenderedPageBreak/>
+        <w:drawing>
+          <wp:anchor distT="0" distB="0" distL="114300" distR="114300" simplePos="0" relativeHeight="251675648" behindDoc="1" locked="0" layoutInCell="1" allowOverlap="1" wp14:anchorId="4369CB02" wp14:editId="39F5105A">
+            <wp:simplePos x="0" y="0"/>
+            <wp:positionH relativeFrom="column">
+              <wp:posOffset>104140</wp:posOffset>
+            </wp:positionH>
+            <wp:positionV relativeFrom="paragraph">
+              <wp:posOffset>204470</wp:posOffset>
+            </wp:positionV>
+            <wp:extent cx="313690" cy="200660"/>
+            <wp:effectExtent l="0" t="0" r="0" b="0"/>
+            <wp:wrapNone/>
+            <wp:docPr id="277750477" name="Obraz 1"/>
+            <wp:cNvGraphicFramePr>
+              <a:graphicFrameLocks xmlns:a="http://schemas.openxmlformats.org/drawingml/2006/main" noChangeAspect="1"/>
+            </wp:cNvGraphicFramePr>
+            <a:graphic xmlns:a="http://schemas.openxmlformats.org/drawingml/2006/main">
+              <a:graphicData uri="http://schemas.openxmlformats.org/drawingml/2006/picture">
+                <pic:pic xmlns:pic="http://schemas.openxmlformats.org/drawingml/2006/picture">
+                  <pic:nvPicPr>
+                    <pic:cNvPr id="277750477" name=""/>
+                    <pic:cNvPicPr/>
+                  </pic:nvPicPr>
+                  <pic:blipFill>
+                    <a:blip r:embed="rId8">
+                      <a:extLst>
+                        <a:ext uri="{28A0092B-C50C-407E-A947-70E740481C1C}">
+                          <a14:useLocalDpi xmlns:a14="http://schemas.microsoft.com/office/drawing/2010/main" val="0"/>
+                        </a:ext>
+                      </a:extLst>
+                    </a:blip>
+                    <a:stretch>
+                      <a:fillRect/>
+                    </a:stretch>
+                  </pic:blipFill>
+                  <pic:spPr>
+                    <a:xfrm>
+                      <a:off x="0" y="0"/>
+                      <a:ext cx="313690" cy="200660"/>
+                    </a:xfrm>
+                    <a:prstGeom prst="rect">
+                      <a:avLst/>
+                    </a:prstGeom>
+                  </pic:spPr>
+                </pic:pic>
+              </a:graphicData>
+            </a:graphic>
+            <wp14:sizeRelH relativeFrom="margin">
+              <wp14:pctWidth>0</wp14:pctWidth>
+            </wp14:sizeRelH>
+            <wp14:sizeRelV relativeFrom="margin">
+              <wp14:pctHeight>0</wp14:pctHeight>
+            </wp14:sizeRelV>
+          </wp:anchor>
+        </w:drawing>
+      </w:r>
+      <w:r>
+        <w:rPr>
+          <w:rStyle w:val="x1lliihq"/>
+          <w:rFonts w:ascii="Times New Roman" w:hAnsi="Times New Roman" w:cs="Times New Roman"/>
+          <w:sz w:val="24"/>
+          <w:szCs w:val="24"/>
+          <w:lang w:val="pl-PL"/>
+        </w:rPr>
+        <w:t>Wyjaśnienie priorytetów:</w:t>
+      </w:r>
+      <w:r>
+        <w:rPr>
+          <w:rStyle w:val="x1lliihq"/>
+          <w:rFonts w:ascii="Times New Roman" w:hAnsi="Times New Roman" w:cs="Times New Roman"/>
           <w:sz w:val="24"/>
           <w:szCs w:val="24"/>
           <w:lang w:val="pl-PL"/>
@@ -720,30 +1623,10 @@
       </w:r>
       <w:r>
         <w:rPr>
-          <w:rStyle w:val="x1lliihq"/>
-          <w:rFonts w:ascii="Times New Roman" w:hAnsi="Times New Roman" w:cs="Times New Roman"/>
-          <w:sz w:val="24"/>
-          <w:szCs w:val="24"/>
-          <w:lang w:val="pl-PL"/>
-        </w:rPr>
-        <w:t>Wyjaśnienie priorytetów:</w:t>
-      </w:r>
-      <w:r>
-        <w:rPr>
-          <w:rStyle w:val="x1lliihq"/>
-          <w:rFonts w:ascii="Times New Roman" w:hAnsi="Times New Roman" w:cs="Times New Roman"/>
-          <w:sz w:val="24"/>
-          <w:szCs w:val="24"/>
-          <w:lang w:val="pl-PL"/>
-        </w:rPr>
-        <w:br/>
-      </w:r>
-      <w:r>
-        <w:rPr>
           <w:noProof/>
         </w:rPr>
         <w:drawing>
-          <wp:anchor distT="0" distB="0" distL="0" distR="0" simplePos="0" relativeHeight="4" behindDoc="1" locked="0" layoutInCell="1" allowOverlap="1" wp14:anchorId="3657E5CC" wp14:editId="65179C46">
+          <wp:anchor distT="0" distB="0" distL="0" distR="0" simplePos="0" relativeHeight="251642880" behindDoc="1" locked="0" layoutInCell="1" allowOverlap="1" wp14:anchorId="3657E5CC" wp14:editId="65179C46">
             <wp:simplePos x="0" y="0"/>
             <wp:positionH relativeFrom="column">
               <wp:posOffset>113665</wp:posOffset>
@@ -768,7 +1651,7 @@
                     </pic:cNvPicPr>
                   </pic:nvPicPr>
                   <pic:blipFill>
-                    <a:blip r:embed="rId7"/>
+                    <a:blip r:embed="rId9"/>
                     <a:stretch>
                       <a:fillRect/>
                     </a:stretch>
@@ -827,7 +1710,7 @@
           <w:noProof/>
         </w:rPr>
         <w:drawing>
-          <wp:anchor distT="0" distB="0" distL="0" distR="0" simplePos="0" relativeHeight="5" behindDoc="1" locked="0" layoutInCell="1" allowOverlap="1" wp14:anchorId="55D3091D" wp14:editId="1C1175A7">
+          <wp:anchor distT="0" distB="0" distL="0" distR="0" simplePos="0" relativeHeight="5" behindDoc="1" locked="0" layoutInCell="1" allowOverlap="1" wp14:anchorId="55D3091D" wp14:editId="19ADBD83">
             <wp:simplePos x="0" y="0"/>
             <wp:positionH relativeFrom="column">
               <wp:posOffset>106045</wp:posOffset>
@@ -852,7 +1735,7 @@
                     </pic:cNvPicPr>
                   </pic:nvPicPr>
                   <pic:blipFill>
-                    <a:blip r:embed="rId8"/>
+                    <a:blip r:embed="rId10"/>
                     <a:stretch>
                       <a:fillRect/>
                     </a:stretch>
@@ -931,7 +1814,7 @@
                     </pic:cNvPicPr>
                   </pic:nvPicPr>
                   <pic:blipFill>
-                    <a:blip r:embed="rId9"/>
+                    <a:blip r:embed="rId11"/>
                     <a:stretch>
                       <a:fillRect/>
                     </a:stretch>
@@ -1040,7 +1923,7 @@
           <w:noProof/>
         </w:rPr>
         <w:drawing>
-          <wp:anchor distT="0" distB="0" distL="0" distR="0" simplePos="0" relativeHeight="7" behindDoc="0" locked="0" layoutInCell="0" allowOverlap="1" wp14:anchorId="200C5BD0" wp14:editId="152B0A97">
+          <wp:anchor distT="0" distB="0" distL="0" distR="0" simplePos="0" relativeHeight="7" behindDoc="0" locked="0" layoutInCell="0" allowOverlap="1" wp14:anchorId="200C5BD0" wp14:editId="5BA024B1">
             <wp:simplePos x="0" y="0"/>
             <wp:positionH relativeFrom="column">
               <wp:posOffset>61595</wp:posOffset>
@@ -1065,7 +1948,7 @@
                     </pic:cNvPicPr>
                   </pic:nvPicPr>
                   <pic:blipFill>
-                    <a:blip r:embed="rId10"/>
+                    <a:blip r:embed="rId12"/>
                     <a:stretch>
                       <a:fillRect/>
                     </a:stretch>
@@ -1197,6 +2080,175 @@
         </w:rPr>
         <w:t xml:space="preserve"> </w:t>
       </w:r>
+    </w:p>
+    <w:p>
+      <w:pPr>
+        <w:rPr>
+          <w:rStyle w:val="x1lliihq"/>
+          <w:rFonts w:ascii="Times New Roman" w:hAnsi="Times New Roman" w:cs="Times New Roman"/>
+          <w:b/>
+          <w:bCs/>
+          <w:sz w:val="28"/>
+          <w:szCs w:val="28"/>
+          <w:lang w:val="pl-PL"/>
+        </w:rPr>
+      </w:pPr>
+    </w:p>
+    <w:p>
+      <w:pPr>
+        <w:rPr>
+          <w:rStyle w:val="x1lliihq"/>
+          <w:rFonts w:ascii="Times New Roman" w:hAnsi="Times New Roman" w:cs="Times New Roman"/>
+          <w:b/>
+          <w:bCs/>
+          <w:sz w:val="28"/>
+          <w:szCs w:val="28"/>
+          <w:lang w:val="pl-PL"/>
+        </w:rPr>
+      </w:pPr>
+    </w:p>
+    <w:p>
+      <w:pPr>
+        <w:rPr>
+          <w:rStyle w:val="x1lliihq"/>
+          <w:rFonts w:ascii="Times New Roman" w:hAnsi="Times New Roman" w:cs="Times New Roman"/>
+          <w:b/>
+          <w:bCs/>
+          <w:sz w:val="28"/>
+          <w:szCs w:val="28"/>
+          <w:lang w:val="pl-PL"/>
+        </w:rPr>
+      </w:pPr>
+    </w:p>
+    <w:p>
+      <w:pPr>
+        <w:rPr>
+          <w:rStyle w:val="x1lliihq"/>
+          <w:rFonts w:ascii="Times New Roman" w:hAnsi="Times New Roman" w:cs="Times New Roman"/>
+          <w:b/>
+          <w:bCs/>
+          <w:sz w:val="28"/>
+          <w:szCs w:val="28"/>
+          <w:lang w:val="pl-PL"/>
+        </w:rPr>
+      </w:pPr>
+    </w:p>
+    <w:p>
+      <w:pPr>
+        <w:rPr>
+          <w:rStyle w:val="x1lliihq"/>
+          <w:rFonts w:ascii="Times New Roman" w:hAnsi="Times New Roman" w:cs="Times New Roman"/>
+          <w:b/>
+          <w:bCs/>
+          <w:sz w:val="28"/>
+          <w:szCs w:val="28"/>
+          <w:lang w:val="pl-PL"/>
+        </w:rPr>
+      </w:pPr>
+    </w:p>
+    <w:p>
+      <w:pPr>
+        <w:rPr>
+          <w:rStyle w:val="x1lliihq"/>
+          <w:rFonts w:ascii="Times New Roman" w:hAnsi="Times New Roman" w:cs="Times New Roman"/>
+          <w:b/>
+          <w:bCs/>
+          <w:sz w:val="28"/>
+          <w:szCs w:val="28"/>
+          <w:lang w:val="pl-PL"/>
+        </w:rPr>
+      </w:pPr>
+    </w:p>
+    <w:p>
+      <w:pPr>
+        <w:rPr>
+          <w:rStyle w:val="x1lliihq"/>
+          <w:rFonts w:ascii="Times New Roman" w:hAnsi="Times New Roman" w:cs="Times New Roman"/>
+          <w:b/>
+          <w:bCs/>
+          <w:sz w:val="28"/>
+          <w:szCs w:val="28"/>
+          <w:lang w:val="pl-PL"/>
+        </w:rPr>
+      </w:pPr>
+    </w:p>
+    <w:p>
+      <w:pPr>
+        <w:rPr>
+          <w:rStyle w:val="x1lliihq"/>
+          <w:rFonts w:ascii="Times New Roman" w:hAnsi="Times New Roman" w:cs="Times New Roman"/>
+          <w:b/>
+          <w:bCs/>
+          <w:sz w:val="28"/>
+          <w:szCs w:val="28"/>
+          <w:lang w:val="pl-PL"/>
+        </w:rPr>
+      </w:pPr>
+    </w:p>
+    <w:p>
+      <w:pPr>
+        <w:rPr>
+          <w:rStyle w:val="x1lliihq"/>
+          <w:rFonts w:ascii="Times New Roman" w:hAnsi="Times New Roman" w:cs="Times New Roman"/>
+          <w:b/>
+          <w:bCs/>
+          <w:sz w:val="28"/>
+          <w:szCs w:val="28"/>
+          <w:lang w:val="pl-PL"/>
+        </w:rPr>
+      </w:pPr>
+    </w:p>
+    <w:p>
+      <w:pPr>
+        <w:rPr>
+          <w:rStyle w:val="x1lliihq"/>
+          <w:rFonts w:ascii="Times New Roman" w:hAnsi="Times New Roman" w:cs="Times New Roman"/>
+          <w:b/>
+          <w:bCs/>
+          <w:sz w:val="28"/>
+          <w:szCs w:val="28"/>
+          <w:lang w:val="pl-PL"/>
+        </w:rPr>
+      </w:pPr>
+    </w:p>
+    <w:p>
+      <w:pPr>
+        <w:rPr>
+          <w:rStyle w:val="x1lliihq"/>
+          <w:rFonts w:ascii="Times New Roman" w:hAnsi="Times New Roman" w:cs="Times New Roman"/>
+          <w:b/>
+          <w:bCs/>
+          <w:sz w:val="28"/>
+          <w:szCs w:val="28"/>
+          <w:lang w:val="pl-PL"/>
+        </w:rPr>
+      </w:pPr>
+    </w:p>
+    <w:p>
+      <w:pPr>
+        <w:rPr>
+          <w:rStyle w:val="x1lliihq"/>
+          <w:rFonts w:ascii="Times New Roman" w:hAnsi="Times New Roman" w:cs="Times New Roman"/>
+          <w:b/>
+          <w:bCs/>
+          <w:sz w:val="28"/>
+          <w:szCs w:val="28"/>
+          <w:lang w:val="pl-PL"/>
+        </w:rPr>
+      </w:pPr>
+    </w:p>
+    <w:p>
+      <w:pPr>
+        <w:rPr>
+          <w:rStyle w:val="x1lliihq"/>
+          <w:rFonts w:ascii="Times New Roman" w:hAnsi="Times New Roman" w:cs="Times New Roman"/>
+          <w:b/>
+          <w:bCs/>
+          <w:sz w:val="28"/>
+          <w:szCs w:val="28"/>
+          <w:lang w:val="pl-PL"/>
+        </w:rPr>
+      </w:pPr>
     </w:p>
     <w:p>
       <w:pPr>
@@ -1254,7 +2306,7 @@
                     </pic:cNvPicPr>
                   </pic:nvPicPr>
                   <pic:blipFill>
-                    <a:blip r:embed="rId11"/>
+                    <a:blip r:embed="rId13"/>
                     <a:stretch>
                       <a:fillRect/>
                     </a:stretch>
@@ -1371,7 +2423,7 @@
                     </pic:cNvPicPr>
                   </pic:nvPicPr>
                   <pic:blipFill>
-                    <a:blip r:embed="rId12"/>
+                    <a:blip r:embed="rId14"/>
                     <a:stretch>
                       <a:fillRect/>
                     </a:stretch>
@@ -1483,7 +2535,7 @@
                     </pic:cNvPicPr>
                   </pic:nvPicPr>
                   <pic:blipFill>
-                    <a:blip r:embed="rId13"/>
+                    <a:blip r:embed="rId15"/>
                     <a:stretch>
                       <a:fillRect/>
                     </a:stretch>
@@ -1550,7 +2602,7 @@
                     </pic:cNvPicPr>
                   </pic:nvPicPr>
                   <pic:blipFill>
-                    <a:blip r:embed="rId14"/>
+                    <a:blip r:embed="rId16"/>
                     <a:stretch>
                       <a:fillRect/>
                     </a:stretch>

</xml_diff>